<commit_message>
fix memoria Signed-off-by: Israel <israelcm@usal.es>
</commit_message>
<xml_diff>
--- a/memoria/memoria revista online.docx
+++ b/memoria/memoria revista online.docx
@@ -262,7 +262,27 @@
                                   <w14:round/>
                                 </w14:textOutline>
                               </w:rPr>
-                              <w:t>Revista On-Line sobre e</w:t>
+                              <w:t xml:space="preserve">Revista On-Line sobre </w:t>
+                            </w:r>
+                            <w:proofErr w:type="spellStart"/>
+                            <w:r>
+                              <w:rPr>
+                                <w:rFonts w:ascii="Times New Roman" w:hAnsi="Times New Roman" w:cs="Times New Roman"/>
+                                <w:color w:val="000000" w:themeColor="text1"/>
+                                <w:sz w:val="72"/>
+                                <w:szCs w:val="56"/>
+                                <w14:shadow w14:blurRad="38100" w14:dist="19050" w14:dir="2700000" w14:sx="100000" w14:sy="100000" w14:kx="0" w14:ky="0" w14:algn="tl">
+                                  <w14:schemeClr w14:val="dk1">
+                                    <w14:alpha w14:val="60000"/>
+                                  </w14:schemeClr>
+                                </w14:shadow>
+                                <w14:textOutline w14:w="0" w14:cap="flat" w14:cmpd="sng" w14:algn="ctr">
+                                  <w14:noFill/>
+                                  <w14:prstDash w14:val="solid"/>
+                                  <w14:round/>
+                                </w14:textOutline>
+                              </w:rPr>
+                              <w:t>e</w:t>
                             </w:r>
                             <w:r>
                               <w:rPr>
@@ -302,6 +322,7 @@
                               </w:rPr>
                               <w:t>ports</w:t>
                             </w:r>
+                            <w:proofErr w:type="spellEnd"/>
                           </w:p>
                         </w:txbxContent>
                       </wps:txbx>
@@ -323,7 +344,7 @@
               </wp:anchor>
             </w:drawing>
           </mc:Choice>
-          <mc:Fallback xmlns:w16cid="http://schemas.microsoft.com/office/word/2016/wordml/cid" xmlns:am3d="http://schemas.microsoft.com/office/drawing/2017/model3d" xmlns:aink="http://schemas.microsoft.com/office/drawing/2016/ink" xmlns:cx8="http://schemas.microsoft.com/office/drawing/2016/5/14/chartex" xmlns:cx7="http://schemas.microsoft.com/office/drawing/2016/5/13/chartex" xmlns:cx6="http://schemas.microsoft.com/office/drawing/2016/5/12/chartex" xmlns:cx5="http://schemas.microsoft.com/office/drawing/2016/5/11/chartex" xmlns:cx4="http://schemas.microsoft.com/office/drawing/2016/5/10/chartex" xmlns:cx3="http://schemas.microsoft.com/office/drawing/2016/5/9/chartex" xmlns:cx2="http://schemas.microsoft.com/office/drawing/2015/10/21/chartex" xmlns:cx1="http://schemas.microsoft.com/office/drawing/2015/9/8/chartex">
+          <mc:Fallback xmlns:cx1="http://schemas.microsoft.com/office/drawing/2015/9/8/chartex" xmlns:cx2="http://schemas.microsoft.com/office/drawing/2015/10/21/chartex" xmlns:cx3="http://schemas.microsoft.com/office/drawing/2016/5/9/chartex" xmlns:cx4="http://schemas.microsoft.com/office/drawing/2016/5/10/chartex" xmlns:cx5="http://schemas.microsoft.com/office/drawing/2016/5/11/chartex" xmlns:cx6="http://schemas.microsoft.com/office/drawing/2016/5/12/chartex" xmlns:cx7="http://schemas.microsoft.com/office/drawing/2016/5/13/chartex" xmlns:cx8="http://schemas.microsoft.com/office/drawing/2016/5/14/chartex" xmlns:aink="http://schemas.microsoft.com/office/drawing/2016/ink" xmlns:am3d="http://schemas.microsoft.com/office/drawing/2017/model3d" xmlns:w16cid="http://schemas.microsoft.com/office/word/2016/wordml/cid">
             <w:pict>
               <v:shapetype w14:anchorId="0975AF99" id="_x0000_t202" coordsize="21600,21600" o:spt="202" path="m,l,21600r21600,l21600,xe">
                 <v:stroke joinstyle="miter"/>
@@ -767,7 +788,7 @@
               </wp:anchor>
             </w:drawing>
           </mc:Choice>
-          <mc:Fallback xmlns:w16cid="http://schemas.microsoft.com/office/word/2016/wordml/cid" xmlns:am3d="http://schemas.microsoft.com/office/drawing/2017/model3d" xmlns:aink="http://schemas.microsoft.com/office/drawing/2016/ink" xmlns:cx8="http://schemas.microsoft.com/office/drawing/2016/5/14/chartex" xmlns:cx7="http://schemas.microsoft.com/office/drawing/2016/5/13/chartex" xmlns:cx6="http://schemas.microsoft.com/office/drawing/2016/5/12/chartex" xmlns:cx5="http://schemas.microsoft.com/office/drawing/2016/5/11/chartex" xmlns:cx4="http://schemas.microsoft.com/office/drawing/2016/5/10/chartex" xmlns:cx3="http://schemas.microsoft.com/office/drawing/2016/5/9/chartex" xmlns:cx2="http://schemas.microsoft.com/office/drawing/2015/10/21/chartex" xmlns:cx1="http://schemas.microsoft.com/office/drawing/2015/9/8/chartex">
+          <mc:Fallback xmlns:cx1="http://schemas.microsoft.com/office/drawing/2015/9/8/chartex" xmlns:cx2="http://schemas.microsoft.com/office/drawing/2015/10/21/chartex" xmlns:cx3="http://schemas.microsoft.com/office/drawing/2016/5/9/chartex" xmlns:cx4="http://schemas.microsoft.com/office/drawing/2016/5/10/chartex" xmlns:cx5="http://schemas.microsoft.com/office/drawing/2016/5/11/chartex" xmlns:cx6="http://schemas.microsoft.com/office/drawing/2016/5/12/chartex" xmlns:cx7="http://schemas.microsoft.com/office/drawing/2016/5/13/chartex" xmlns:cx8="http://schemas.microsoft.com/office/drawing/2016/5/14/chartex" xmlns:aink="http://schemas.microsoft.com/office/drawing/2016/ink" xmlns:am3d="http://schemas.microsoft.com/office/drawing/2017/model3d" xmlns:w16cid="http://schemas.microsoft.com/office/word/2016/wordml/cid">
             <w:pict>
               <v:shape id="Cuadro de texto 3" o:spid="_x0000_s1027" type="#_x0000_t202" style="position:absolute;left:0;text-align:left;margin-left:-9.1pt;margin-top:10.5pt;width:471pt;height:124.5pt;z-index:251668480;visibility:visible;mso-wrap-style:square;mso-width-percent:0;mso-height-percent:0;mso-wrap-distance-left:9pt;mso-wrap-distance-top:0;mso-wrap-distance-right:9pt;mso-wrap-distance-bottom:0;mso-position-horizontal:absolute;mso-position-horizontal-relative:text;mso-position-vertical:absolute;mso-position-vertical-relative:text;mso-width-percent:0;mso-height-percent:0;mso-width-relative:margin;mso-height-relative:margin;v-text-anchor:top" o:gfxdata="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" fillcolor="white [3201]" stroked="f" strokeweight=".5pt">
                 <v:textbox>
@@ -1027,18 +1048,7 @@
               <w:sz w:val="36"/>
               <w:szCs w:val="36"/>
             </w:rPr>
-            <w:t>Tabla de conte</w:t>
-          </w:r>
-          <w:bookmarkStart w:id="0" w:name="_GoBack"/>
-          <w:bookmarkEnd w:id="0"/>
-          <w:r>
-            <w:rPr>
-              <w:rStyle w:val="Ttulo1Car"/>
-              <w:rFonts w:ascii="Times New Roman" w:hAnsi="Times New Roman" w:cs="Times New Roman"/>
-              <w:sz w:val="36"/>
-              <w:szCs w:val="36"/>
-            </w:rPr>
-            <w:t>nido</w:t>
+            <w:t>Tabla de contenido</w:t>
           </w:r>
         </w:p>
         <w:p>
@@ -3910,7 +3920,7 @@
           <w:szCs w:val="36"/>
         </w:rPr>
       </w:pPr>
-      <w:bookmarkStart w:id="1" w:name="_Toc17629396"/>
+      <w:bookmarkStart w:id="0" w:name="_Toc17629396"/>
       <w:r>
         <w:rPr>
           <w:rStyle w:val="Ttulo1Car"/>
@@ -3920,7 +3930,7 @@
         </w:rPr>
         <w:t>Tabla de ilustraciones</w:t>
       </w:r>
-      <w:bookmarkEnd w:id="1"/>
+      <w:bookmarkEnd w:id="0"/>
     </w:p>
     <w:p>
       <w:pPr>
@@ -4680,7 +4690,7 @@
           <w:u w:val="none"/>
         </w:rPr>
       </w:pPr>
-      <w:bookmarkStart w:id="2" w:name="_Toc17629397"/>
+      <w:bookmarkStart w:id="1" w:name="_Toc17629397"/>
       <w:r>
         <w:rPr>
           <w:rStyle w:val="Hipervnculo"/>
@@ -4691,31 +4701,40 @@
         <w:lastRenderedPageBreak/>
         <w:t>INTRODUCCIÓN</w:t>
       </w:r>
-      <w:bookmarkEnd w:id="2"/>
-    </w:p>
-    <w:p>
-      <w:pPr>
-        <w:spacing w:line="360" w:lineRule="auto"/>
-        <w:jc w:val="both"/>
-      </w:pPr>
-    </w:p>
-    <w:p>
-      <w:pPr>
-        <w:spacing w:line="360" w:lineRule="auto"/>
-        <w:jc w:val="both"/>
-        <w:rPr>
-          <w:rFonts w:ascii="Times New Roman" w:hAnsi="Times New Roman" w:cs="Times New Roman"/>
-          <w:sz w:val="24"/>
-          <w:szCs w:val="24"/>
-        </w:rPr>
-      </w:pPr>
-      <w:r>
-        <w:rPr>
-          <w:rFonts w:ascii="Times New Roman" w:hAnsi="Times New Roman" w:cs="Times New Roman"/>
-          <w:sz w:val="24"/>
-          <w:szCs w:val="24"/>
-        </w:rPr>
-        <w:t>Los e</w:t>
+      <w:bookmarkEnd w:id="1"/>
+    </w:p>
+    <w:p>
+      <w:pPr>
+        <w:spacing w:line="360" w:lineRule="auto"/>
+        <w:jc w:val="both"/>
+      </w:pPr>
+    </w:p>
+    <w:p>
+      <w:pPr>
+        <w:spacing w:line="360" w:lineRule="auto"/>
+        <w:jc w:val="both"/>
+        <w:rPr>
+          <w:rFonts w:ascii="Times New Roman" w:hAnsi="Times New Roman" w:cs="Times New Roman"/>
+          <w:sz w:val="24"/>
+          <w:szCs w:val="24"/>
+        </w:rPr>
+      </w:pPr>
+      <w:r>
+        <w:rPr>
+          <w:rFonts w:ascii="Times New Roman" w:hAnsi="Times New Roman" w:cs="Times New Roman"/>
+          <w:sz w:val="24"/>
+          <w:szCs w:val="24"/>
+        </w:rPr>
+        <w:t xml:space="preserve">Los </w:t>
+      </w:r>
+      <w:proofErr w:type="spellStart"/>
+      <w:r>
+        <w:rPr>
+          <w:rFonts w:ascii="Times New Roman" w:hAnsi="Times New Roman" w:cs="Times New Roman"/>
+          <w:sz w:val="24"/>
+          <w:szCs w:val="24"/>
+        </w:rPr>
+        <w:t>e</w:t>
       </w:r>
       <w:r>
         <w:rPr>
@@ -4731,7 +4750,16 @@
           <w:sz w:val="24"/>
           <w:szCs w:val="24"/>
         </w:rPr>
-        <w:t>ports, o deportes electrónicos, son competiciones profesionales en videojuegos multijugador competitivos.</w:t>
+        <w:t>ports</w:t>
+      </w:r>
+      <w:proofErr w:type="spellEnd"/>
+      <w:r>
+        <w:rPr>
+          <w:rFonts w:ascii="Times New Roman" w:hAnsi="Times New Roman" w:cs="Times New Roman"/>
+          <w:sz w:val="24"/>
+          <w:szCs w:val="24"/>
+        </w:rPr>
+        <w:t>, o deportes electrónicos, son competiciones profesionales en videojuegos multijugador competitivos.</w:t>
       </w:r>
     </w:p>
     <w:p>
@@ -4868,7 +4896,25 @@
           <w:sz w:val="24"/>
           <w:szCs w:val="24"/>
         </w:rPr>
-        <w:t xml:space="preserve"> profesional de eSports </w:t>
+        <w:t xml:space="preserve"> profesional de </w:t>
+      </w:r>
+      <w:proofErr w:type="spellStart"/>
+      <w:r>
+        <w:rPr>
+          <w:rFonts w:ascii="Times New Roman" w:hAnsi="Times New Roman" w:cs="Times New Roman"/>
+          <w:sz w:val="24"/>
+          <w:szCs w:val="24"/>
+        </w:rPr>
+        <w:t>eSports</w:t>
+      </w:r>
+      <w:proofErr w:type="spellEnd"/>
+      <w:r>
+        <w:rPr>
+          <w:rFonts w:ascii="Times New Roman" w:hAnsi="Times New Roman" w:cs="Times New Roman"/>
+          <w:sz w:val="24"/>
+          <w:szCs w:val="24"/>
+        </w:rPr>
+        <w:t xml:space="preserve"> </w:t>
       </w:r>
       <w:r>
         <w:rPr>
@@ -4892,26 +4938,116 @@
           <w:sz w:val="24"/>
           <w:szCs w:val="24"/>
         </w:rPr>
-        <w:t>sueldo de un deportista de élite, incluso, superando algunos torneos de eSports en ganancias a competiciones profesionales de gran nombre, como puede ser Wimbeldon, en tenis profesional.</w:t>
-      </w:r>
-    </w:p>
-    <w:p>
-      <w:pPr>
-        <w:spacing w:line="360" w:lineRule="auto"/>
-        <w:jc w:val="both"/>
-        <w:rPr>
-          <w:rFonts w:ascii="Times New Roman" w:hAnsi="Times New Roman" w:cs="Times New Roman"/>
-          <w:sz w:val="24"/>
-          <w:szCs w:val="24"/>
-        </w:rPr>
-      </w:pPr>
-      <w:r>
-        <w:rPr>
-          <w:rFonts w:ascii="Times New Roman" w:hAnsi="Times New Roman" w:cs="Times New Roman"/>
-          <w:sz w:val="24"/>
-          <w:szCs w:val="24"/>
-        </w:rPr>
-        <w:t>Existen diversos géneros de videojuegos, como pueden ser Disparos en Primera persona (First Person Shoter, FPS),</w:t>
+        <w:t xml:space="preserve">sueldo de un deportista de élite, incluso, superando algunos torneos de </w:t>
+      </w:r>
+      <w:proofErr w:type="spellStart"/>
+      <w:r>
+        <w:rPr>
+          <w:rFonts w:ascii="Times New Roman" w:hAnsi="Times New Roman" w:cs="Times New Roman"/>
+          <w:sz w:val="24"/>
+          <w:szCs w:val="24"/>
+        </w:rPr>
+        <w:t>eSports</w:t>
+      </w:r>
+      <w:proofErr w:type="spellEnd"/>
+      <w:r>
+        <w:rPr>
+          <w:rFonts w:ascii="Times New Roman" w:hAnsi="Times New Roman" w:cs="Times New Roman"/>
+          <w:sz w:val="24"/>
+          <w:szCs w:val="24"/>
+        </w:rPr>
+        <w:t xml:space="preserve"> en ganancias a competiciones profesionales de gran nombre, como puede ser </w:t>
+      </w:r>
+      <w:proofErr w:type="spellStart"/>
+      <w:r>
+        <w:rPr>
+          <w:rFonts w:ascii="Times New Roman" w:hAnsi="Times New Roman" w:cs="Times New Roman"/>
+          <w:sz w:val="24"/>
+          <w:szCs w:val="24"/>
+        </w:rPr>
+        <w:t>Wimbeldon</w:t>
+      </w:r>
+      <w:proofErr w:type="spellEnd"/>
+      <w:r>
+        <w:rPr>
+          <w:rFonts w:ascii="Times New Roman" w:hAnsi="Times New Roman" w:cs="Times New Roman"/>
+          <w:sz w:val="24"/>
+          <w:szCs w:val="24"/>
+        </w:rPr>
+        <w:t>, en tenis profesional.</w:t>
+      </w:r>
+    </w:p>
+    <w:p>
+      <w:pPr>
+        <w:spacing w:line="360" w:lineRule="auto"/>
+        <w:jc w:val="both"/>
+        <w:rPr>
+          <w:rFonts w:ascii="Times New Roman" w:hAnsi="Times New Roman" w:cs="Times New Roman"/>
+          <w:sz w:val="24"/>
+          <w:szCs w:val="24"/>
+        </w:rPr>
+      </w:pPr>
+      <w:r>
+        <w:rPr>
+          <w:rFonts w:ascii="Times New Roman" w:hAnsi="Times New Roman" w:cs="Times New Roman"/>
+          <w:sz w:val="24"/>
+          <w:szCs w:val="24"/>
+        </w:rPr>
+        <w:t>Existen diversos géneros de videojuegos, como pueden ser Disparos en Primera persona (</w:t>
+      </w:r>
+      <w:proofErr w:type="spellStart"/>
+      <w:r>
+        <w:rPr>
+          <w:rFonts w:ascii="Times New Roman" w:hAnsi="Times New Roman" w:cs="Times New Roman"/>
+          <w:sz w:val="24"/>
+          <w:szCs w:val="24"/>
+        </w:rPr>
+        <w:t>First</w:t>
+      </w:r>
+      <w:proofErr w:type="spellEnd"/>
+      <w:r>
+        <w:rPr>
+          <w:rFonts w:ascii="Times New Roman" w:hAnsi="Times New Roman" w:cs="Times New Roman"/>
+          <w:sz w:val="24"/>
+          <w:szCs w:val="24"/>
+        </w:rPr>
+        <w:t xml:space="preserve"> </w:t>
+      </w:r>
+      <w:proofErr w:type="spellStart"/>
+      <w:r>
+        <w:rPr>
+          <w:rFonts w:ascii="Times New Roman" w:hAnsi="Times New Roman" w:cs="Times New Roman"/>
+          <w:sz w:val="24"/>
+          <w:szCs w:val="24"/>
+        </w:rPr>
+        <w:t>Person</w:t>
+      </w:r>
+      <w:proofErr w:type="spellEnd"/>
+      <w:r>
+        <w:rPr>
+          <w:rFonts w:ascii="Times New Roman" w:hAnsi="Times New Roman" w:cs="Times New Roman"/>
+          <w:sz w:val="24"/>
+          <w:szCs w:val="24"/>
+        </w:rPr>
+        <w:t xml:space="preserve"> </w:t>
+      </w:r>
+      <w:proofErr w:type="spellStart"/>
+      <w:r>
+        <w:rPr>
+          <w:rFonts w:ascii="Times New Roman" w:hAnsi="Times New Roman" w:cs="Times New Roman"/>
+          <w:sz w:val="24"/>
+          <w:szCs w:val="24"/>
+        </w:rPr>
+        <w:t>Shoter</w:t>
+      </w:r>
+      <w:proofErr w:type="spellEnd"/>
+      <w:r>
+        <w:rPr>
+          <w:rFonts w:ascii="Times New Roman" w:hAnsi="Times New Roman" w:cs="Times New Roman"/>
+          <w:sz w:val="24"/>
+          <w:szCs w:val="24"/>
+        </w:rPr>
+        <w:t>, FPS),</w:t>
       </w:r>
       <w:r>
         <w:rPr>
@@ -4935,7 +5071,43 @@
           <w:sz w:val="24"/>
           <w:szCs w:val="24"/>
         </w:rPr>
-        <w:t xml:space="preserve"> o el revolucionario género recién nacido Batalla Campal (Battle Royale, BR).</w:t>
+        <w:t xml:space="preserve"> o el revolucionario género recién nacido Batalla Campal (</w:t>
+      </w:r>
+      <w:proofErr w:type="spellStart"/>
+      <w:r>
+        <w:rPr>
+          <w:rFonts w:ascii="Times New Roman" w:hAnsi="Times New Roman" w:cs="Times New Roman"/>
+          <w:sz w:val="24"/>
+          <w:szCs w:val="24"/>
+        </w:rPr>
+        <w:t>Battle</w:t>
+      </w:r>
+      <w:proofErr w:type="spellEnd"/>
+      <w:r>
+        <w:rPr>
+          <w:rFonts w:ascii="Times New Roman" w:hAnsi="Times New Roman" w:cs="Times New Roman"/>
+          <w:sz w:val="24"/>
+          <w:szCs w:val="24"/>
+        </w:rPr>
+        <w:t xml:space="preserve"> </w:t>
+      </w:r>
+      <w:proofErr w:type="spellStart"/>
+      <w:r>
+        <w:rPr>
+          <w:rFonts w:ascii="Times New Roman" w:hAnsi="Times New Roman" w:cs="Times New Roman"/>
+          <w:sz w:val="24"/>
+          <w:szCs w:val="24"/>
+        </w:rPr>
+        <w:t>Royale</w:t>
+      </w:r>
+      <w:proofErr w:type="spellEnd"/>
+      <w:r>
+        <w:rPr>
+          <w:rFonts w:ascii="Times New Roman" w:hAnsi="Times New Roman" w:cs="Times New Roman"/>
+          <w:sz w:val="24"/>
+          <w:szCs w:val="24"/>
+        </w:rPr>
+        <w:t>, BR).</w:t>
       </w:r>
     </w:p>
     <w:p>
@@ -5095,6 +5267,14 @@
         </w:rPr>
         <w:t>Anexo I (Plan del proyecto software)</w:t>
       </w:r>
+      <w:r>
+        <w:rPr>
+          <w:rFonts w:ascii="Times New Roman" w:hAnsi="Times New Roman" w:cs="Times New Roman"/>
+          <w:sz w:val="24"/>
+          <w:szCs w:val="24"/>
+        </w:rPr>
+        <w:t>: Plan inicial para el desarrollo del proyecto</w:t>
+      </w:r>
     </w:p>
     <w:p>
       <w:pPr>
@@ -5119,6 +5299,14 @@
         </w:rPr>
         <w:t>Anexo II (Especificación de requisitos del software)</w:t>
       </w:r>
+      <w:r>
+        <w:rPr>
+          <w:rFonts w:ascii="Times New Roman" w:hAnsi="Times New Roman" w:cs="Times New Roman"/>
+          <w:sz w:val="24"/>
+          <w:szCs w:val="24"/>
+        </w:rPr>
+        <w:t>: Se establecen los requisitos de software y el análisis.</w:t>
+      </w:r>
     </w:p>
     <w:p>
       <w:pPr>
@@ -5143,6 +5331,14 @@
         </w:rPr>
         <w:t>Anexo III (Especificación de diseño)</w:t>
       </w:r>
+      <w:r>
+        <w:rPr>
+          <w:rFonts w:ascii="Times New Roman" w:hAnsi="Times New Roman" w:cs="Times New Roman"/>
+          <w:sz w:val="24"/>
+          <w:szCs w:val="24"/>
+        </w:rPr>
+        <w:t>: Se expone el camino a seguir para la realización del proyecto.</w:t>
+      </w:r>
     </w:p>
     <w:p>
       <w:pPr>
@@ -5165,7 +5361,16 @@
           <w:sz w:val="24"/>
           <w:szCs w:val="24"/>
         </w:rPr>
+        <w:lastRenderedPageBreak/>
         <w:t>Anexo IV (Documentación técnica de programación)</w:t>
+      </w:r>
+      <w:r>
+        <w:rPr>
+          <w:rFonts w:ascii="Times New Roman" w:hAnsi="Times New Roman" w:cs="Times New Roman"/>
+          <w:sz w:val="24"/>
+          <w:szCs w:val="24"/>
+        </w:rPr>
+        <w:t>: Incluye la configuración de la aplicación y explicaciones a nivel de desarrollo</w:t>
       </w:r>
     </w:p>
     <w:p>
@@ -5189,8 +5394,36 @@
           <w:sz w:val="24"/>
           <w:szCs w:val="24"/>
         </w:rPr>
-        <w:t>Anexo V (Manuales de usuario)</w:t>
-      </w:r>
+        <w:t>Anexo V (Manuales de usuario</w:t>
+      </w:r>
+      <w:proofErr w:type="gramStart"/>
+      <w:r>
+        <w:rPr>
+          <w:rFonts w:ascii="Times New Roman" w:hAnsi="Times New Roman" w:cs="Times New Roman"/>
+          <w:sz w:val="24"/>
+          <w:szCs w:val="24"/>
+        </w:rPr>
+        <w:t>)</w:t>
+      </w:r>
+      <w:r>
+        <w:rPr>
+          <w:rFonts w:ascii="Times New Roman" w:hAnsi="Times New Roman" w:cs="Times New Roman"/>
+          <w:sz w:val="24"/>
+          <w:szCs w:val="24"/>
+        </w:rPr>
+        <w:t>:Aporta</w:t>
+      </w:r>
+      <w:proofErr w:type="gramEnd"/>
+      <w:r>
+        <w:rPr>
+          <w:rFonts w:ascii="Times New Roman" w:hAnsi="Times New Roman" w:cs="Times New Roman"/>
+          <w:sz w:val="24"/>
+          <w:szCs w:val="24"/>
+        </w:rPr>
+        <w:t xml:space="preserve"> la documentación necesaria para el correcto uso de la aplicación a nivel usuario.</w:t>
+      </w:r>
+      <w:bookmarkStart w:id="2" w:name="_GoBack"/>
+      <w:bookmarkEnd w:id="2"/>
     </w:p>
     <w:p>
       <w:pPr>
@@ -5878,26 +6111,98 @@
           <w:sz w:val="24"/>
           <w:szCs w:val="24"/>
         </w:rPr>
-        <w:t>Los eSport o “Electronic Sport” son una novedad en el campo de los videojuegos. Este concepto se utiliza para nombrar las competiciones organizadas a nivel profesional. Son competiciones multijugador de diferentes disciplinas de videojuegos. Su funcionamiento es muy sencillo: cada esport tiene sus propias reglas y tienen acceso a diferentes dispositivos y plataformas de forma online u offline.</w:t>
-      </w:r>
-    </w:p>
-    <w:p>
-      <w:pPr>
-        <w:spacing w:line="360" w:lineRule="auto"/>
-        <w:jc w:val="both"/>
-        <w:rPr>
-          <w:rFonts w:ascii="Times New Roman" w:hAnsi="Times New Roman" w:cs="Times New Roman"/>
-          <w:sz w:val="24"/>
-          <w:szCs w:val="24"/>
-        </w:rPr>
-      </w:pPr>
-      <w:r>
-        <w:rPr>
-          <w:rFonts w:ascii="Times New Roman" w:hAnsi="Times New Roman" w:cs="Times New Roman"/>
-          <w:sz w:val="24"/>
-          <w:szCs w:val="24"/>
-        </w:rPr>
-        <w:t>Aunque en un primer momento pudiese parecer que no tendría éxito el formato —una audiencia que no disfrutaría tanto viendo jugar como jugando ellos mismos— ya se ha podido comprobar cómo estas competiciones de videojuegos en las que los espectadores observan cómo juegan otros gamers, enganchan.</w:t>
+        <w:t xml:space="preserve">Los </w:t>
+      </w:r>
+      <w:proofErr w:type="spellStart"/>
+      <w:r>
+        <w:rPr>
+          <w:rFonts w:ascii="Times New Roman" w:hAnsi="Times New Roman" w:cs="Times New Roman"/>
+          <w:sz w:val="24"/>
+          <w:szCs w:val="24"/>
+        </w:rPr>
+        <w:t>eSport</w:t>
+      </w:r>
+      <w:proofErr w:type="spellEnd"/>
+      <w:r>
+        <w:rPr>
+          <w:rFonts w:ascii="Times New Roman" w:hAnsi="Times New Roman" w:cs="Times New Roman"/>
+          <w:sz w:val="24"/>
+          <w:szCs w:val="24"/>
+        </w:rPr>
+        <w:t xml:space="preserve"> o “</w:t>
+      </w:r>
+      <w:proofErr w:type="spellStart"/>
+      <w:r>
+        <w:rPr>
+          <w:rFonts w:ascii="Times New Roman" w:hAnsi="Times New Roman" w:cs="Times New Roman"/>
+          <w:sz w:val="24"/>
+          <w:szCs w:val="24"/>
+        </w:rPr>
+        <w:t>Electronic</w:t>
+      </w:r>
+      <w:proofErr w:type="spellEnd"/>
+      <w:r>
+        <w:rPr>
+          <w:rFonts w:ascii="Times New Roman" w:hAnsi="Times New Roman" w:cs="Times New Roman"/>
+          <w:sz w:val="24"/>
+          <w:szCs w:val="24"/>
+        </w:rPr>
+        <w:t xml:space="preserve"> Sport” son una novedad en el campo de los videojuegos. Este concepto se utiliza para nombrar las competiciones organizadas a nivel profesional. Son competiciones multijugador de diferentes disciplinas de videojuegos. Su funcionamiento es muy sencillo: cada </w:t>
+      </w:r>
+      <w:proofErr w:type="spellStart"/>
+      <w:r>
+        <w:rPr>
+          <w:rFonts w:ascii="Times New Roman" w:hAnsi="Times New Roman" w:cs="Times New Roman"/>
+          <w:sz w:val="24"/>
+          <w:szCs w:val="24"/>
+        </w:rPr>
+        <w:t>esport</w:t>
+      </w:r>
+      <w:proofErr w:type="spellEnd"/>
+      <w:r>
+        <w:rPr>
+          <w:rFonts w:ascii="Times New Roman" w:hAnsi="Times New Roman" w:cs="Times New Roman"/>
+          <w:sz w:val="24"/>
+          <w:szCs w:val="24"/>
+        </w:rPr>
+        <w:t xml:space="preserve"> tiene sus propias reglas y tienen acceso a diferentes dispositivos y plataformas de forma online u offline.</w:t>
+      </w:r>
+    </w:p>
+    <w:p>
+      <w:pPr>
+        <w:spacing w:line="360" w:lineRule="auto"/>
+        <w:jc w:val="both"/>
+        <w:rPr>
+          <w:rFonts w:ascii="Times New Roman" w:hAnsi="Times New Roman" w:cs="Times New Roman"/>
+          <w:sz w:val="24"/>
+          <w:szCs w:val="24"/>
+        </w:rPr>
+      </w:pPr>
+      <w:r>
+        <w:rPr>
+          <w:rFonts w:ascii="Times New Roman" w:hAnsi="Times New Roman" w:cs="Times New Roman"/>
+          <w:sz w:val="24"/>
+          <w:szCs w:val="24"/>
+        </w:rPr>
+        <w:t xml:space="preserve">Aunque en un primer momento pudiese parecer que no tendría éxito el formato —una audiencia que no disfrutaría tanto viendo jugar como jugando ellos mismos— ya se ha podido comprobar cómo estas competiciones de videojuegos en las que los espectadores observan cómo juegan otros </w:t>
+      </w:r>
+      <w:proofErr w:type="spellStart"/>
+      <w:r>
+        <w:rPr>
+          <w:rFonts w:ascii="Times New Roman" w:hAnsi="Times New Roman" w:cs="Times New Roman"/>
+          <w:sz w:val="24"/>
+          <w:szCs w:val="24"/>
+        </w:rPr>
+        <w:t>gamers</w:t>
+      </w:r>
+      <w:proofErr w:type="spellEnd"/>
+      <w:r>
+        <w:rPr>
+          <w:rFonts w:ascii="Times New Roman" w:hAnsi="Times New Roman" w:cs="Times New Roman"/>
+          <w:sz w:val="24"/>
+          <w:szCs w:val="24"/>
+        </w:rPr>
+        <w:t>, enganchan.</w:t>
       </w:r>
       <w:r>
         <w:rPr>
@@ -5971,7 +6276,61 @@
           <w:sz w:val="24"/>
           <w:szCs w:val="24"/>
         </w:rPr>
-        <w:t>Un servidor Web es un programa que utiliza el protocolo de transferencia de hiper texto, HTTP (Hypertext Transfer Protocol), para servir los archivos que forman páginas Web a los usuarios, en respuesta a sus solicitudes, que son reenviados por los clientes HTTP de</w:t>
+        <w:t xml:space="preserve">Un servidor Web es un programa que utiliza el protocolo de transferencia de </w:t>
+      </w:r>
+      <w:proofErr w:type="spellStart"/>
+      <w:r>
+        <w:rPr>
+          <w:rFonts w:ascii="Times New Roman" w:hAnsi="Times New Roman" w:cs="Times New Roman"/>
+          <w:sz w:val="24"/>
+          <w:szCs w:val="24"/>
+        </w:rPr>
+        <w:t>hiper</w:t>
+      </w:r>
+      <w:proofErr w:type="spellEnd"/>
+      <w:r>
+        <w:rPr>
+          <w:rFonts w:ascii="Times New Roman" w:hAnsi="Times New Roman" w:cs="Times New Roman"/>
+          <w:sz w:val="24"/>
+          <w:szCs w:val="24"/>
+        </w:rPr>
+        <w:t xml:space="preserve"> texto, HTTP (</w:t>
+      </w:r>
+      <w:proofErr w:type="spellStart"/>
+      <w:r>
+        <w:rPr>
+          <w:rFonts w:ascii="Times New Roman" w:hAnsi="Times New Roman" w:cs="Times New Roman"/>
+          <w:sz w:val="24"/>
+          <w:szCs w:val="24"/>
+        </w:rPr>
+        <w:t>Hypertext</w:t>
+      </w:r>
+      <w:proofErr w:type="spellEnd"/>
+      <w:r>
+        <w:rPr>
+          <w:rFonts w:ascii="Times New Roman" w:hAnsi="Times New Roman" w:cs="Times New Roman"/>
+          <w:sz w:val="24"/>
+          <w:szCs w:val="24"/>
+        </w:rPr>
+        <w:t xml:space="preserve"> Transfer </w:t>
+      </w:r>
+      <w:proofErr w:type="spellStart"/>
+      <w:r>
+        <w:rPr>
+          <w:rFonts w:ascii="Times New Roman" w:hAnsi="Times New Roman" w:cs="Times New Roman"/>
+          <w:sz w:val="24"/>
+          <w:szCs w:val="24"/>
+        </w:rPr>
+        <w:t>Protocol</w:t>
+      </w:r>
+      <w:proofErr w:type="spellEnd"/>
+      <w:r>
+        <w:rPr>
+          <w:rFonts w:ascii="Times New Roman" w:hAnsi="Times New Roman" w:cs="Times New Roman"/>
+          <w:sz w:val="24"/>
+          <w:szCs w:val="24"/>
+        </w:rPr>
+        <w:t>), para servir los archivos que forman páginas Web a los usuarios, en respuesta a sus solicitudes, que son reenviados por los clientes HTTP de</w:t>
       </w:r>
       <w:r>
         <w:rPr>
@@ -6007,7 +6366,61 @@
           <w:sz w:val="24"/>
           <w:szCs w:val="24"/>
         </w:rPr>
-        <w:t>El proceso es un ejemplo del modelo cliente/servidor. Todos los equipos que alojan sitios Web deben tener programas de servidor Web. Los principales servidores Web incluyen Apache (el servidor Web más ampliamente instalado), Internet Information Server (IIS) de Microsoft y nginx (que se pronuncia engine X) de NGNIX. Otros servidores Web incluyen el servidor NetWare de Novell, el servidor Web de Google (GWS) y la familia de servidores Domino de IBM.</w:t>
+        <w:t xml:space="preserve">El proceso es un ejemplo del modelo cliente/servidor. Todos los equipos que alojan sitios Web deben tener programas de servidor Web. Los principales servidores Web incluyen Apache (el servidor Web más ampliamente instalado), Internet </w:t>
+      </w:r>
+      <w:proofErr w:type="spellStart"/>
+      <w:r>
+        <w:rPr>
+          <w:rFonts w:ascii="Times New Roman" w:hAnsi="Times New Roman" w:cs="Times New Roman"/>
+          <w:sz w:val="24"/>
+          <w:szCs w:val="24"/>
+        </w:rPr>
+        <w:t>Information</w:t>
+      </w:r>
+      <w:proofErr w:type="spellEnd"/>
+      <w:r>
+        <w:rPr>
+          <w:rFonts w:ascii="Times New Roman" w:hAnsi="Times New Roman" w:cs="Times New Roman"/>
+          <w:sz w:val="24"/>
+          <w:szCs w:val="24"/>
+        </w:rPr>
+        <w:t xml:space="preserve"> Server (IIS) de Microsoft y </w:t>
+      </w:r>
+      <w:proofErr w:type="spellStart"/>
+      <w:r>
+        <w:rPr>
+          <w:rFonts w:ascii="Times New Roman" w:hAnsi="Times New Roman" w:cs="Times New Roman"/>
+          <w:sz w:val="24"/>
+          <w:szCs w:val="24"/>
+        </w:rPr>
+        <w:t>nginx</w:t>
+      </w:r>
+      <w:proofErr w:type="spellEnd"/>
+      <w:r>
+        <w:rPr>
+          <w:rFonts w:ascii="Times New Roman" w:hAnsi="Times New Roman" w:cs="Times New Roman"/>
+          <w:sz w:val="24"/>
+          <w:szCs w:val="24"/>
+        </w:rPr>
+        <w:t xml:space="preserve"> (que se pronuncia </w:t>
+      </w:r>
+      <w:proofErr w:type="spellStart"/>
+      <w:r>
+        <w:rPr>
+          <w:rFonts w:ascii="Times New Roman" w:hAnsi="Times New Roman" w:cs="Times New Roman"/>
+          <w:sz w:val="24"/>
+          <w:szCs w:val="24"/>
+        </w:rPr>
+        <w:t>engine</w:t>
+      </w:r>
+      <w:proofErr w:type="spellEnd"/>
+      <w:r>
+        <w:rPr>
+          <w:rFonts w:ascii="Times New Roman" w:hAnsi="Times New Roman" w:cs="Times New Roman"/>
+          <w:sz w:val="24"/>
+          <w:szCs w:val="24"/>
+        </w:rPr>
+        <w:t xml:space="preserve"> X) de NGNIX. Otros servidores Web incluyen el servidor NetWare de Novell, el servidor Web de Google (GWS) y la familia de servidores Domino de IBM.</w:t>
       </w:r>
     </w:p>
     <w:p>
@@ -6100,45 +6513,117 @@
           <w:sz w:val="24"/>
           <w:szCs w:val="24"/>
         </w:rPr>
-        <w:t>El concepto de framework engloba un conjunto de componentes o módulos que pueden ser personalizados para desarrollar una aplicación.</w:t>
-      </w:r>
-    </w:p>
-    <w:p>
-      <w:pPr>
-        <w:spacing w:line="360" w:lineRule="auto"/>
-        <w:jc w:val="both"/>
-        <w:rPr>
-          <w:rFonts w:ascii="Times New Roman" w:hAnsi="Times New Roman" w:cs="Times New Roman"/>
-          <w:sz w:val="24"/>
-          <w:szCs w:val="24"/>
-        </w:rPr>
-      </w:pPr>
-      <w:r>
-        <w:rPr>
-          <w:rFonts w:ascii="Times New Roman" w:hAnsi="Times New Roman" w:cs="Times New Roman"/>
-          <w:sz w:val="24"/>
-          <w:szCs w:val="24"/>
-        </w:rPr>
-        <w:t>En este proyecto se ha utilizado un framework web, orientado al desarrollo de aplicaciones web llamado Yii Framework.</w:t>
-      </w:r>
-    </w:p>
-    <w:p>
-      <w:pPr>
-        <w:spacing w:line="360" w:lineRule="auto"/>
-        <w:jc w:val="both"/>
-        <w:rPr>
-          <w:rFonts w:ascii="Times New Roman" w:hAnsi="Times New Roman" w:cs="Times New Roman"/>
-          <w:sz w:val="24"/>
-          <w:szCs w:val="24"/>
-        </w:rPr>
-      </w:pPr>
-      <w:r>
-        <w:rPr>
-          <w:rFonts w:ascii="Times New Roman" w:hAnsi="Times New Roman" w:cs="Times New Roman"/>
-          <w:sz w:val="24"/>
-          <w:szCs w:val="24"/>
-        </w:rPr>
-        <w:t>Gracias al uso de un framework, es posible acelerar el desarrollo de un proyecto, además de poder reutilizar código y aplicar patrones de desarrollo fácilmente, como puede ser Modelo-Vista-Controlador en nuestro caso.</w:t>
+        <w:t xml:space="preserve">El concepto de </w:t>
+      </w:r>
+      <w:proofErr w:type="spellStart"/>
+      <w:r>
+        <w:rPr>
+          <w:rFonts w:ascii="Times New Roman" w:hAnsi="Times New Roman" w:cs="Times New Roman"/>
+          <w:sz w:val="24"/>
+          <w:szCs w:val="24"/>
+        </w:rPr>
+        <w:t>framework</w:t>
+      </w:r>
+      <w:proofErr w:type="spellEnd"/>
+      <w:r>
+        <w:rPr>
+          <w:rFonts w:ascii="Times New Roman" w:hAnsi="Times New Roman" w:cs="Times New Roman"/>
+          <w:sz w:val="24"/>
+          <w:szCs w:val="24"/>
+        </w:rPr>
+        <w:t xml:space="preserve"> engloba un conjunto de componentes o módulos que pueden ser personalizados para desarrollar una aplicación.</w:t>
+      </w:r>
+    </w:p>
+    <w:p>
+      <w:pPr>
+        <w:spacing w:line="360" w:lineRule="auto"/>
+        <w:jc w:val="both"/>
+        <w:rPr>
+          <w:rFonts w:ascii="Times New Roman" w:hAnsi="Times New Roman" w:cs="Times New Roman"/>
+          <w:sz w:val="24"/>
+          <w:szCs w:val="24"/>
+        </w:rPr>
+      </w:pPr>
+      <w:r>
+        <w:rPr>
+          <w:rFonts w:ascii="Times New Roman" w:hAnsi="Times New Roman" w:cs="Times New Roman"/>
+          <w:sz w:val="24"/>
+          <w:szCs w:val="24"/>
+        </w:rPr>
+        <w:t xml:space="preserve">En este proyecto se ha utilizado un </w:t>
+      </w:r>
+      <w:proofErr w:type="spellStart"/>
+      <w:r>
+        <w:rPr>
+          <w:rFonts w:ascii="Times New Roman" w:hAnsi="Times New Roman" w:cs="Times New Roman"/>
+          <w:sz w:val="24"/>
+          <w:szCs w:val="24"/>
+        </w:rPr>
+        <w:t>framework</w:t>
+      </w:r>
+      <w:proofErr w:type="spellEnd"/>
+      <w:r>
+        <w:rPr>
+          <w:rFonts w:ascii="Times New Roman" w:hAnsi="Times New Roman" w:cs="Times New Roman"/>
+          <w:sz w:val="24"/>
+          <w:szCs w:val="24"/>
+        </w:rPr>
+        <w:t xml:space="preserve"> web, orientado al desarrollo de aplicaciones web llamado </w:t>
+      </w:r>
+      <w:proofErr w:type="spellStart"/>
+      <w:r>
+        <w:rPr>
+          <w:rFonts w:ascii="Times New Roman" w:hAnsi="Times New Roman" w:cs="Times New Roman"/>
+          <w:sz w:val="24"/>
+          <w:szCs w:val="24"/>
+        </w:rPr>
+        <w:t>Yii</w:t>
+      </w:r>
+      <w:proofErr w:type="spellEnd"/>
+      <w:r>
+        <w:rPr>
+          <w:rFonts w:ascii="Times New Roman" w:hAnsi="Times New Roman" w:cs="Times New Roman"/>
+          <w:sz w:val="24"/>
+          <w:szCs w:val="24"/>
+        </w:rPr>
+        <w:t xml:space="preserve"> Framework.</w:t>
+      </w:r>
+    </w:p>
+    <w:p>
+      <w:pPr>
+        <w:spacing w:line="360" w:lineRule="auto"/>
+        <w:jc w:val="both"/>
+        <w:rPr>
+          <w:rFonts w:ascii="Times New Roman" w:hAnsi="Times New Roman" w:cs="Times New Roman"/>
+          <w:sz w:val="24"/>
+          <w:szCs w:val="24"/>
+        </w:rPr>
+      </w:pPr>
+      <w:r>
+        <w:rPr>
+          <w:rFonts w:ascii="Times New Roman" w:hAnsi="Times New Roman" w:cs="Times New Roman"/>
+          <w:sz w:val="24"/>
+          <w:szCs w:val="24"/>
+        </w:rPr>
+        <w:t xml:space="preserve">Gracias al uso de un </w:t>
+      </w:r>
+      <w:proofErr w:type="spellStart"/>
+      <w:r>
+        <w:rPr>
+          <w:rFonts w:ascii="Times New Roman" w:hAnsi="Times New Roman" w:cs="Times New Roman"/>
+          <w:sz w:val="24"/>
+          <w:szCs w:val="24"/>
+        </w:rPr>
+        <w:t>framework</w:t>
+      </w:r>
+      <w:proofErr w:type="spellEnd"/>
+      <w:r>
+        <w:rPr>
+          <w:rFonts w:ascii="Times New Roman" w:hAnsi="Times New Roman" w:cs="Times New Roman"/>
+          <w:sz w:val="24"/>
+          <w:szCs w:val="24"/>
+        </w:rPr>
+        <w:t>, es posible acelerar el desarrollo de un proyecto, además de poder reutilizar código y aplicar patrones de desarrollo fácilmente, como puede ser Modelo-Vista-Controlador en nuestro caso.</w:t>
       </w:r>
     </w:p>
     <w:p>
@@ -6315,7 +6800,25 @@
           <w:sz w:val="24"/>
           <w:szCs w:val="24"/>
         </w:rPr>
-        <w:t>El control de acceso basado en roles (Role-based Access control, RBAC) es una forma de restringir el acceso a la red según el rol que tenga una persona dentro de una organización.</w:t>
+        <w:t>El control de acceso basado en roles (Role-</w:t>
+      </w:r>
+      <w:proofErr w:type="spellStart"/>
+      <w:r>
+        <w:rPr>
+          <w:rFonts w:ascii="Times New Roman" w:hAnsi="Times New Roman" w:cs="Times New Roman"/>
+          <w:sz w:val="24"/>
+          <w:szCs w:val="24"/>
+        </w:rPr>
+        <w:t>based</w:t>
+      </w:r>
+      <w:proofErr w:type="spellEnd"/>
+      <w:r>
+        <w:rPr>
+          <w:rFonts w:ascii="Times New Roman" w:hAnsi="Times New Roman" w:cs="Times New Roman"/>
+          <w:sz w:val="24"/>
+          <w:szCs w:val="24"/>
+        </w:rPr>
+        <w:t xml:space="preserve"> Access control, RBAC) es una forma de restringir el acceso a la red según el rol que tenga una persona dentro de una organización.</w:t>
       </w:r>
     </w:p>
     <w:p>
@@ -6675,6 +7178,7 @@
           <w:szCs w:val="24"/>
         </w:rPr>
       </w:pPr>
+      <w:proofErr w:type="spellStart"/>
       <w:r>
         <w:rPr>
           <w:rFonts w:ascii="Times New Roman" w:hAnsi="Times New Roman" w:cs="Times New Roman"/>
@@ -6682,7 +7186,17 @@
           <w:sz w:val="24"/>
           <w:szCs w:val="24"/>
         </w:rPr>
-        <w:t xml:space="preserve">Smalltalk </w:t>
+        <w:t>Smalltalk</w:t>
+      </w:r>
+      <w:proofErr w:type="spellEnd"/>
+      <w:r>
+        <w:rPr>
+          <w:rFonts w:ascii="Times New Roman" w:hAnsi="Times New Roman" w:cs="Times New Roman"/>
+          <w:i/>
+          <w:sz w:val="24"/>
+          <w:szCs w:val="24"/>
+        </w:rPr>
+        <w:t xml:space="preserve"> </w:t>
       </w:r>
       <w:r>
         <w:rPr>
@@ -6931,45 +7445,127 @@
           <w:sz w:val="24"/>
           <w:szCs w:val="24"/>
         </w:rPr>
-        <w:t>Este proyecto se basa en el patrón de diseño MVC, pues se apoya en el framework Yii.</w:t>
-      </w:r>
-    </w:p>
-    <w:p>
-      <w:pPr>
-        <w:spacing w:line="360" w:lineRule="auto"/>
-        <w:jc w:val="both"/>
-        <w:rPr>
-          <w:rFonts w:ascii="Times New Roman" w:hAnsi="Times New Roman" w:cs="Times New Roman"/>
-          <w:sz w:val="24"/>
-          <w:szCs w:val="24"/>
-        </w:rPr>
-      </w:pPr>
-      <w:r>
-        <w:rPr>
-          <w:rFonts w:ascii="Times New Roman" w:hAnsi="Times New Roman" w:cs="Times New Roman"/>
-          <w:sz w:val="24"/>
-          <w:szCs w:val="24"/>
-        </w:rPr>
-        <w:t>Yii implementa el diseño de patrón modelo-vista controlador (model-view-controller MVC) el cual es adoptado ampliamente en la programación Web. MVC tiene por objeto separar la lógica del negocio de las consideraciones de la interfaz de usuario para que los desarrolladores puedan modificar cada parte más fácilmente sin afectar a la otra. En MVC el modelo representa la información (los datos) y las reglas del negocio; la vista contiene elementos de la interfaz de usuario como textos, formularios de entrada; y el controlador administra la comunicación entre la vista y el modelo.</w:t>
-      </w:r>
-    </w:p>
-    <w:p>
-      <w:pPr>
-        <w:spacing w:line="360" w:lineRule="auto"/>
-        <w:jc w:val="both"/>
-        <w:rPr>
-          <w:rFonts w:ascii="Times New Roman" w:hAnsi="Times New Roman" w:cs="Times New Roman"/>
-          <w:sz w:val="24"/>
-          <w:szCs w:val="24"/>
-        </w:rPr>
-      </w:pPr>
-      <w:r>
-        <w:rPr>
-          <w:rFonts w:ascii="Times New Roman" w:hAnsi="Times New Roman" w:cs="Times New Roman"/>
-          <w:sz w:val="24"/>
-          <w:szCs w:val="24"/>
-        </w:rPr>
-        <w:t>El siguiente diagrama muestra la estructura estática de una aplicación Yii"</w:t>
+        <w:t xml:space="preserve">Este proyecto se basa en el patrón de diseño MVC, pues se apoya en el </w:t>
+      </w:r>
+      <w:proofErr w:type="spellStart"/>
+      <w:r>
+        <w:rPr>
+          <w:rFonts w:ascii="Times New Roman" w:hAnsi="Times New Roman" w:cs="Times New Roman"/>
+          <w:sz w:val="24"/>
+          <w:szCs w:val="24"/>
+        </w:rPr>
+        <w:t>framework</w:t>
+      </w:r>
+      <w:proofErr w:type="spellEnd"/>
+      <w:r>
+        <w:rPr>
+          <w:rFonts w:ascii="Times New Roman" w:hAnsi="Times New Roman" w:cs="Times New Roman"/>
+          <w:sz w:val="24"/>
+          <w:szCs w:val="24"/>
+        </w:rPr>
+        <w:t xml:space="preserve"> </w:t>
+      </w:r>
+      <w:proofErr w:type="spellStart"/>
+      <w:r>
+        <w:rPr>
+          <w:rFonts w:ascii="Times New Roman" w:hAnsi="Times New Roman" w:cs="Times New Roman"/>
+          <w:sz w:val="24"/>
+          <w:szCs w:val="24"/>
+        </w:rPr>
+        <w:t>Yii</w:t>
+      </w:r>
+      <w:proofErr w:type="spellEnd"/>
+      <w:r>
+        <w:rPr>
+          <w:rFonts w:ascii="Times New Roman" w:hAnsi="Times New Roman" w:cs="Times New Roman"/>
+          <w:sz w:val="24"/>
+          <w:szCs w:val="24"/>
+        </w:rPr>
+        <w:t>.</w:t>
+      </w:r>
+    </w:p>
+    <w:p>
+      <w:pPr>
+        <w:spacing w:line="360" w:lineRule="auto"/>
+        <w:jc w:val="both"/>
+        <w:rPr>
+          <w:rFonts w:ascii="Times New Roman" w:hAnsi="Times New Roman" w:cs="Times New Roman"/>
+          <w:sz w:val="24"/>
+          <w:szCs w:val="24"/>
+        </w:rPr>
+      </w:pPr>
+      <w:proofErr w:type="spellStart"/>
+      <w:r>
+        <w:rPr>
+          <w:rFonts w:ascii="Times New Roman" w:hAnsi="Times New Roman" w:cs="Times New Roman"/>
+          <w:sz w:val="24"/>
+          <w:szCs w:val="24"/>
+        </w:rPr>
+        <w:t>Yii</w:t>
+      </w:r>
+      <w:proofErr w:type="spellEnd"/>
+      <w:r>
+        <w:rPr>
+          <w:rFonts w:ascii="Times New Roman" w:hAnsi="Times New Roman" w:cs="Times New Roman"/>
+          <w:sz w:val="24"/>
+          <w:szCs w:val="24"/>
+        </w:rPr>
+        <w:t xml:space="preserve"> implementa el diseño de patrón modelo-vista controlador (</w:t>
+      </w:r>
+      <w:proofErr w:type="spellStart"/>
+      <w:r>
+        <w:rPr>
+          <w:rFonts w:ascii="Times New Roman" w:hAnsi="Times New Roman" w:cs="Times New Roman"/>
+          <w:sz w:val="24"/>
+          <w:szCs w:val="24"/>
+        </w:rPr>
+        <w:t>model-view-controller</w:t>
+      </w:r>
+      <w:proofErr w:type="spellEnd"/>
+      <w:r>
+        <w:rPr>
+          <w:rFonts w:ascii="Times New Roman" w:hAnsi="Times New Roman" w:cs="Times New Roman"/>
+          <w:sz w:val="24"/>
+          <w:szCs w:val="24"/>
+        </w:rPr>
+        <w:t xml:space="preserve"> MVC) el cual es adoptado ampliamente en la programación Web. MVC tiene por objeto separar la lógica del negocio de las consideraciones de la interfaz de usuario para que los desarrolladores puedan modificar cada parte más fácilmente sin afectar a la otra. En MVC el modelo representa la información (los datos) y las reglas del negocio; la vista contiene elementos de la interfaz de usuario como textos, formularios de entrada; y el controlador administra la comunicación entre la vista y el modelo.</w:t>
+      </w:r>
+    </w:p>
+    <w:p>
+      <w:pPr>
+        <w:spacing w:line="360" w:lineRule="auto"/>
+        <w:jc w:val="both"/>
+        <w:rPr>
+          <w:rFonts w:ascii="Times New Roman" w:hAnsi="Times New Roman" w:cs="Times New Roman"/>
+          <w:sz w:val="24"/>
+          <w:szCs w:val="24"/>
+        </w:rPr>
+      </w:pPr>
+      <w:r>
+        <w:rPr>
+          <w:rFonts w:ascii="Times New Roman" w:hAnsi="Times New Roman" w:cs="Times New Roman"/>
+          <w:sz w:val="24"/>
+          <w:szCs w:val="24"/>
+        </w:rPr>
+        <w:t xml:space="preserve">El siguiente diagrama muestra la estructura estática de una aplicación </w:t>
+      </w:r>
+      <w:proofErr w:type="spellStart"/>
+      <w:r>
+        <w:rPr>
+          <w:rFonts w:ascii="Times New Roman" w:hAnsi="Times New Roman" w:cs="Times New Roman"/>
+          <w:sz w:val="24"/>
+          <w:szCs w:val="24"/>
+        </w:rPr>
+        <w:t>Yii</w:t>
+      </w:r>
+      <w:proofErr w:type="spellEnd"/>
+      <w:r>
+        <w:rPr>
+          <w:rFonts w:ascii="Times New Roman" w:hAnsi="Times New Roman" w:cs="Times New Roman"/>
+          <w:sz w:val="24"/>
+          <w:szCs w:val="24"/>
+        </w:rPr>
+        <w:t>"</w:t>
       </w:r>
     </w:p>
     <w:p>
@@ -7091,9 +7687,19 @@
           <w:sz w:val="22"/>
           <w:szCs w:val="22"/>
         </w:rPr>
-        <w:t>. Diagrama de la estructura estática de una aplicación Yii</w:t>
+        <w:t xml:space="preserve">. Diagrama de la estructura estática de una aplicación </w:t>
+      </w:r>
+      <w:proofErr w:type="spellStart"/>
+      <w:r>
+        <w:rPr>
+          <w:rFonts w:ascii="Times New Roman" w:hAnsi="Times New Roman" w:cs="Times New Roman"/>
+          <w:sz w:val="22"/>
+          <w:szCs w:val="22"/>
+        </w:rPr>
+        <w:t>Yii</w:t>
       </w:r>
       <w:bookmarkEnd w:id="17"/>
+      <w:proofErr w:type="spellEnd"/>
     </w:p>
     <w:p/>
     <w:p>
@@ -7147,13 +7753,23 @@
         </w:rPr>
       </w:pPr>
       <w:bookmarkStart w:id="19" w:name="_Toc17629413"/>
+      <w:proofErr w:type="spellStart"/>
       <w:r>
         <w:rPr>
           <w:rFonts w:ascii="Times New Roman" w:hAnsi="Times New Roman" w:cs="Times New Roman"/>
           <w:sz w:val="28"/>
           <w:szCs w:val="28"/>
         </w:rPr>
-        <w:t>Yii Framework</w:t>
+        <w:t>Yii</w:t>
+      </w:r>
+      <w:proofErr w:type="spellEnd"/>
+      <w:r>
+        <w:rPr>
+          <w:rFonts w:ascii="Times New Roman" w:hAnsi="Times New Roman" w:cs="Times New Roman"/>
+          <w:sz w:val="28"/>
+          <w:szCs w:val="28"/>
+        </w:rPr>
+        <w:t xml:space="preserve"> Framework</w:t>
       </w:r>
       <w:bookmarkEnd w:id="19"/>
     </w:p>
@@ -7176,13 +7792,41 @@
           <w:szCs w:val="24"/>
         </w:rPr>
       </w:pPr>
-      <w:r>
-        <w:rPr>
-          <w:rFonts w:ascii="Times New Roman" w:hAnsi="Times New Roman" w:cs="Times New Roman"/>
-          <w:sz w:val="24"/>
-          <w:szCs w:val="24"/>
-        </w:rPr>
-        <w:t xml:space="preserve">Yii es un framework PHP basado en </w:t>
+      <w:proofErr w:type="spellStart"/>
+      <w:r>
+        <w:rPr>
+          <w:rFonts w:ascii="Times New Roman" w:hAnsi="Times New Roman" w:cs="Times New Roman"/>
+          <w:sz w:val="24"/>
+          <w:szCs w:val="24"/>
+        </w:rPr>
+        <w:t>Yii</w:t>
+      </w:r>
+      <w:proofErr w:type="spellEnd"/>
+      <w:r>
+        <w:rPr>
+          <w:rFonts w:ascii="Times New Roman" w:hAnsi="Times New Roman" w:cs="Times New Roman"/>
+          <w:sz w:val="24"/>
+          <w:szCs w:val="24"/>
+        </w:rPr>
+        <w:t xml:space="preserve"> es un </w:t>
+      </w:r>
+      <w:proofErr w:type="spellStart"/>
+      <w:r>
+        <w:rPr>
+          <w:rFonts w:ascii="Times New Roman" w:hAnsi="Times New Roman" w:cs="Times New Roman"/>
+          <w:sz w:val="24"/>
+          <w:szCs w:val="24"/>
+        </w:rPr>
+        <w:t>framework</w:t>
+      </w:r>
+      <w:proofErr w:type="spellEnd"/>
+      <w:r>
+        <w:rPr>
+          <w:rFonts w:ascii="Times New Roman" w:hAnsi="Times New Roman" w:cs="Times New Roman"/>
+          <w:sz w:val="24"/>
+          <w:szCs w:val="24"/>
+        </w:rPr>
+        <w:t xml:space="preserve"> PHP basado en </w:t>
       </w:r>
       <w:r>
         <w:rPr>
@@ -7217,7 +7861,25 @@
           <w:sz w:val="24"/>
           <w:szCs w:val="24"/>
         </w:rPr>
-        <w:t xml:space="preserve">Es un framework muy versátil en relación al gran abanico de aplicaciones web para el que es apropiado su uso: Desde </w:t>
+        <w:t xml:space="preserve">Es un </w:t>
+      </w:r>
+      <w:proofErr w:type="spellStart"/>
+      <w:r>
+        <w:rPr>
+          <w:rFonts w:ascii="Times New Roman" w:hAnsi="Times New Roman" w:cs="Times New Roman"/>
+          <w:sz w:val="24"/>
+          <w:szCs w:val="24"/>
+        </w:rPr>
+        <w:t>framework</w:t>
+      </w:r>
+      <w:proofErr w:type="spellEnd"/>
+      <w:r>
+        <w:rPr>
+          <w:rFonts w:ascii="Times New Roman" w:hAnsi="Times New Roman" w:cs="Times New Roman"/>
+          <w:sz w:val="24"/>
+          <w:szCs w:val="24"/>
+        </w:rPr>
+        <w:t xml:space="preserve"> muy versátil en relación al gran abanico de aplicaciones web para el que es apropiado su uso: Desde </w:t>
       </w:r>
       <w:r>
         <w:rPr>
@@ -7262,13 +7924,23 @@
           <w:szCs w:val="24"/>
         </w:rPr>
       </w:pPr>
-      <w:r>
-        <w:rPr>
-          <w:rFonts w:ascii="Times New Roman" w:hAnsi="Times New Roman" w:cs="Times New Roman"/>
-          <w:sz w:val="24"/>
-          <w:szCs w:val="24"/>
-        </w:rPr>
-        <w:t>Yii implementa el patrón MV</w:t>
+      <w:proofErr w:type="spellStart"/>
+      <w:r>
+        <w:rPr>
+          <w:rFonts w:ascii="Times New Roman" w:hAnsi="Times New Roman" w:cs="Times New Roman"/>
+          <w:sz w:val="24"/>
+          <w:szCs w:val="24"/>
+        </w:rPr>
+        <w:t>Yii</w:t>
+      </w:r>
+      <w:proofErr w:type="spellEnd"/>
+      <w:r>
+        <w:rPr>
+          <w:rFonts w:ascii="Times New Roman" w:hAnsi="Times New Roman" w:cs="Times New Roman"/>
+          <w:sz w:val="24"/>
+          <w:szCs w:val="24"/>
+        </w:rPr>
+        <w:t xml:space="preserve"> implementa el patrón MV</w:t>
       </w:r>
       <w:r>
         <w:rPr>
@@ -7295,7 +7967,25 @@
           <w:sz w:val="24"/>
           <w:szCs w:val="24"/>
         </w:rPr>
-        <w:t>Además, Yii es fácilmente extensible personalizando o añadiendo nuevos módulos y extensiones.</w:t>
+        <w:t xml:space="preserve">Además, </w:t>
+      </w:r>
+      <w:proofErr w:type="spellStart"/>
+      <w:r>
+        <w:rPr>
+          <w:rFonts w:ascii="Times New Roman" w:hAnsi="Times New Roman" w:cs="Times New Roman"/>
+          <w:sz w:val="24"/>
+          <w:szCs w:val="24"/>
+        </w:rPr>
+        <w:t>Yii</w:t>
+      </w:r>
+      <w:proofErr w:type="spellEnd"/>
+      <w:r>
+        <w:rPr>
+          <w:rFonts w:ascii="Times New Roman" w:hAnsi="Times New Roman" w:cs="Times New Roman"/>
+          <w:sz w:val="24"/>
+          <w:szCs w:val="24"/>
+        </w:rPr>
+        <w:t xml:space="preserve"> es fácilmente extensible personalizando o añadiendo nuevos módulos y extensiones.</w:t>
       </w:r>
     </w:p>
     <w:p>
@@ -7442,9 +8132,37 @@
           <w:sz w:val="22"/>
           <w:szCs w:val="22"/>
         </w:rPr>
-        <w:t>. Logotipo Yii framework</w:t>
+        <w:t xml:space="preserve">. Logotipo </w:t>
+      </w:r>
+      <w:proofErr w:type="spellStart"/>
+      <w:r>
+        <w:rPr>
+          <w:rFonts w:ascii="Times New Roman" w:hAnsi="Times New Roman" w:cs="Times New Roman"/>
+          <w:sz w:val="22"/>
+          <w:szCs w:val="22"/>
+        </w:rPr>
+        <w:t>Yii</w:t>
+      </w:r>
+      <w:proofErr w:type="spellEnd"/>
+      <w:r>
+        <w:rPr>
+          <w:rFonts w:ascii="Times New Roman" w:hAnsi="Times New Roman" w:cs="Times New Roman"/>
+          <w:sz w:val="22"/>
+          <w:szCs w:val="22"/>
+        </w:rPr>
+        <w:t xml:space="preserve"> </w:t>
+      </w:r>
+      <w:proofErr w:type="spellStart"/>
+      <w:r>
+        <w:rPr>
+          <w:rFonts w:ascii="Times New Roman" w:hAnsi="Times New Roman" w:cs="Times New Roman"/>
+          <w:sz w:val="22"/>
+          <w:szCs w:val="22"/>
+        </w:rPr>
+        <w:t>framework</w:t>
       </w:r>
       <w:bookmarkEnd w:id="20"/>
+      <w:proofErr w:type="spellEnd"/>
     </w:p>
     <w:p>
       <w:pPr>
@@ -7508,7 +8226,61 @@
           <w:sz w:val="24"/>
           <w:szCs w:val="24"/>
         </w:rPr>
-        <w:t>HTML, cuyas siglas corresponden a HyperText Markup Language, es un lenguaje de marcas usado para la construcción de páginas web.</w:t>
+        <w:t xml:space="preserve">HTML, cuyas siglas corresponden a </w:t>
+      </w:r>
+      <w:proofErr w:type="spellStart"/>
+      <w:r>
+        <w:rPr>
+          <w:rFonts w:ascii="Times New Roman" w:hAnsi="Times New Roman" w:cs="Times New Roman"/>
+          <w:sz w:val="24"/>
+          <w:szCs w:val="24"/>
+        </w:rPr>
+        <w:t>HyperText</w:t>
+      </w:r>
+      <w:proofErr w:type="spellEnd"/>
+      <w:r>
+        <w:rPr>
+          <w:rFonts w:ascii="Times New Roman" w:hAnsi="Times New Roman" w:cs="Times New Roman"/>
+          <w:sz w:val="24"/>
+          <w:szCs w:val="24"/>
+        </w:rPr>
+        <w:t xml:space="preserve"> </w:t>
+      </w:r>
+      <w:proofErr w:type="spellStart"/>
+      <w:r>
+        <w:rPr>
+          <w:rFonts w:ascii="Times New Roman" w:hAnsi="Times New Roman" w:cs="Times New Roman"/>
+          <w:sz w:val="24"/>
+          <w:szCs w:val="24"/>
+        </w:rPr>
+        <w:t>Markup</w:t>
+      </w:r>
+      <w:proofErr w:type="spellEnd"/>
+      <w:r>
+        <w:rPr>
+          <w:rFonts w:ascii="Times New Roman" w:hAnsi="Times New Roman" w:cs="Times New Roman"/>
+          <w:sz w:val="24"/>
+          <w:szCs w:val="24"/>
+        </w:rPr>
+        <w:t xml:space="preserve"> </w:t>
+      </w:r>
+      <w:proofErr w:type="spellStart"/>
+      <w:r>
+        <w:rPr>
+          <w:rFonts w:ascii="Times New Roman" w:hAnsi="Times New Roman" w:cs="Times New Roman"/>
+          <w:sz w:val="24"/>
+          <w:szCs w:val="24"/>
+        </w:rPr>
+        <w:t>Language</w:t>
+      </w:r>
+      <w:proofErr w:type="spellEnd"/>
+      <w:r>
+        <w:rPr>
+          <w:rFonts w:ascii="Times New Roman" w:hAnsi="Times New Roman" w:cs="Times New Roman"/>
+          <w:sz w:val="24"/>
+          <w:szCs w:val="24"/>
+        </w:rPr>
+        <w:t>, es un lenguaje de marcas usado para la construcción de páginas web.</w:t>
       </w:r>
     </w:p>
     <w:p>
@@ -7694,7 +8466,16 @@
           <w:sz w:val="24"/>
           <w:szCs w:val="24"/>
         </w:rPr>
-        <w:t>Su nombre es un acrónimo: X (que representa la compatibilidad mult</w:t>
+        <w:t xml:space="preserve">Su nombre es un acrónimo: X (que representa la compatibilidad </w:t>
+      </w:r>
+      <w:proofErr w:type="spellStart"/>
+      <w:r>
+        <w:rPr>
+          <w:rFonts w:ascii="Times New Roman" w:hAnsi="Times New Roman" w:cs="Times New Roman"/>
+          <w:sz w:val="24"/>
+          <w:szCs w:val="24"/>
+        </w:rPr>
+        <w:t>mult</w:t>
       </w:r>
       <w:r>
         <w:rPr>
@@ -7704,6 +8485,7 @@
         </w:rPr>
         <w:t>i</w:t>
       </w:r>
+      <w:proofErr w:type="spellEnd"/>
       <w:r>
         <w:rPr>
           <w:rFonts w:ascii="Times New Roman" w:hAnsi="Times New Roman" w:cs="Times New Roman"/>
@@ -7737,7 +8519,25 @@
           <w:sz w:val="24"/>
           <w:szCs w:val="24"/>
         </w:rPr>
-        <w:t>Apache, MySQL, PHP y Perl.</w:t>
+        <w:t xml:space="preserve">Apache, </w:t>
+      </w:r>
+      <w:proofErr w:type="spellStart"/>
+      <w:r>
+        <w:rPr>
+          <w:rFonts w:ascii="Times New Roman" w:hAnsi="Times New Roman" w:cs="Times New Roman"/>
+          <w:sz w:val="24"/>
+          <w:szCs w:val="24"/>
+        </w:rPr>
+        <w:t>MySQL</w:t>
+      </w:r>
+      <w:proofErr w:type="spellEnd"/>
+      <w:r>
+        <w:rPr>
+          <w:rFonts w:ascii="Times New Roman" w:hAnsi="Times New Roman" w:cs="Times New Roman"/>
+          <w:sz w:val="24"/>
+          <w:szCs w:val="24"/>
+        </w:rPr>
+        <w:t>, PHP y Perl.</w:t>
       </w:r>
     </w:p>
     <w:p>
@@ -7868,6 +8668,7 @@
           <w:szCs w:val="28"/>
         </w:rPr>
       </w:pPr>
+      <w:proofErr w:type="spellStart"/>
       <w:r>
         <w:rPr>
           <w:rFonts w:ascii="Times New Roman" w:hAnsi="Times New Roman" w:cs="Times New Roman"/>
@@ -7876,33 +8677,44 @@
         </w:rPr>
         <w:t>MySQL</w:t>
       </w:r>
-    </w:p>
-    <w:p>
-      <w:pPr>
-        <w:spacing w:line="360" w:lineRule="auto"/>
-        <w:jc w:val="both"/>
-        <w:rPr>
-          <w:rFonts w:ascii="Times New Roman" w:hAnsi="Times New Roman" w:cs="Times New Roman"/>
-        </w:rPr>
-      </w:pPr>
-    </w:p>
-    <w:p>
-      <w:pPr>
-        <w:spacing w:line="360" w:lineRule="auto"/>
-        <w:jc w:val="both"/>
-        <w:rPr>
-          <w:rFonts w:ascii="Times New Roman" w:hAnsi="Times New Roman" w:cs="Times New Roman"/>
-          <w:sz w:val="24"/>
-          <w:szCs w:val="24"/>
-        </w:rPr>
-      </w:pPr>
-      <w:r>
-        <w:rPr>
-          <w:rFonts w:ascii="Times New Roman" w:hAnsi="Times New Roman" w:cs="Times New Roman"/>
-          <w:sz w:val="24"/>
-          <w:szCs w:val="24"/>
-        </w:rPr>
-        <w:t>MySQL es un sistema gestor de bases de datos para bases de datos relacionales.</w:t>
+      <w:proofErr w:type="spellEnd"/>
+    </w:p>
+    <w:p>
+      <w:pPr>
+        <w:spacing w:line="360" w:lineRule="auto"/>
+        <w:jc w:val="both"/>
+        <w:rPr>
+          <w:rFonts w:ascii="Times New Roman" w:hAnsi="Times New Roman" w:cs="Times New Roman"/>
+        </w:rPr>
+      </w:pPr>
+    </w:p>
+    <w:p>
+      <w:pPr>
+        <w:spacing w:line="360" w:lineRule="auto"/>
+        <w:jc w:val="both"/>
+        <w:rPr>
+          <w:rFonts w:ascii="Times New Roman" w:hAnsi="Times New Roman" w:cs="Times New Roman"/>
+          <w:sz w:val="24"/>
+          <w:szCs w:val="24"/>
+        </w:rPr>
+      </w:pPr>
+      <w:proofErr w:type="spellStart"/>
+      <w:r>
+        <w:rPr>
+          <w:rFonts w:ascii="Times New Roman" w:hAnsi="Times New Roman" w:cs="Times New Roman"/>
+          <w:sz w:val="24"/>
+          <w:szCs w:val="24"/>
+        </w:rPr>
+        <w:t>MySQL</w:t>
+      </w:r>
+      <w:proofErr w:type="spellEnd"/>
+      <w:r>
+        <w:rPr>
+          <w:rFonts w:ascii="Times New Roman" w:hAnsi="Times New Roman" w:cs="Times New Roman"/>
+          <w:sz w:val="24"/>
+          <w:szCs w:val="24"/>
+        </w:rPr>
+        <w:t xml:space="preserve"> es un sistema gestor de bases de datos para bases de datos relacionales.</w:t>
       </w:r>
     </w:p>
     <w:p>
@@ -8085,7 +8897,25 @@
           <w:sz w:val="24"/>
           <w:szCs w:val="24"/>
         </w:rPr>
-        <w:t xml:space="preserve">Es software libre escrito en PHP, diseñado para la administración de MySQL desde </w:t>
+        <w:t xml:space="preserve">Es software libre escrito en PHP, diseñado para la administración de </w:t>
+      </w:r>
+      <w:proofErr w:type="spellStart"/>
+      <w:r>
+        <w:rPr>
+          <w:rFonts w:ascii="Times New Roman" w:hAnsi="Times New Roman" w:cs="Times New Roman"/>
+          <w:sz w:val="24"/>
+          <w:szCs w:val="24"/>
+        </w:rPr>
+        <w:t>MySQL</w:t>
+      </w:r>
+      <w:proofErr w:type="spellEnd"/>
+      <w:r>
+        <w:rPr>
+          <w:rFonts w:ascii="Times New Roman" w:hAnsi="Times New Roman" w:cs="Times New Roman"/>
+          <w:sz w:val="24"/>
+          <w:szCs w:val="24"/>
+        </w:rPr>
+        <w:t xml:space="preserve"> desde </w:t>
       </w:r>
       <w:r>
         <w:rPr>
@@ -8114,13 +8944,23 @@
           <w:szCs w:val="24"/>
         </w:rPr>
       </w:pPr>
-      <w:r>
-        <w:rPr>
-          <w:rFonts w:ascii="Times New Roman" w:hAnsi="Times New Roman" w:cs="Times New Roman"/>
-          <w:sz w:val="24"/>
-          <w:szCs w:val="24"/>
-        </w:rPr>
-        <w:t>PhpMyAdmin nos brinda una interfaz que per</w:t>
+      <w:proofErr w:type="spellStart"/>
+      <w:r>
+        <w:rPr>
+          <w:rFonts w:ascii="Times New Roman" w:hAnsi="Times New Roman" w:cs="Times New Roman"/>
+          <w:sz w:val="24"/>
+          <w:szCs w:val="24"/>
+        </w:rPr>
+        <w:t>PhpMyAdmin</w:t>
+      </w:r>
+      <w:proofErr w:type="spellEnd"/>
+      <w:r>
+        <w:rPr>
+          <w:rFonts w:ascii="Times New Roman" w:hAnsi="Times New Roman" w:cs="Times New Roman"/>
+          <w:sz w:val="24"/>
+          <w:szCs w:val="24"/>
+        </w:rPr>
+        <w:t xml:space="preserve"> nos brinda una interfaz que per</w:t>
       </w:r>
       <w:r>
         <w:rPr>
@@ -8489,9 +9329,19 @@
           <w:sz w:val="22"/>
           <w:szCs w:val="22"/>
         </w:rPr>
-        <w:t>. Página principal de phpMyAdmin</w:t>
+        <w:t xml:space="preserve">. Página principal de </w:t>
+      </w:r>
+      <w:proofErr w:type="spellStart"/>
+      <w:r>
+        <w:rPr>
+          <w:rFonts w:ascii="Times New Roman" w:hAnsi="Times New Roman" w:cs="Times New Roman"/>
+          <w:sz w:val="22"/>
+          <w:szCs w:val="22"/>
+        </w:rPr>
+        <w:t>phpMyAdmin</w:t>
       </w:r>
       <w:bookmarkEnd w:id="24"/>
+      <w:proofErr w:type="spellEnd"/>
     </w:p>
     <w:p>
       <w:pPr>
@@ -8527,6 +9377,7 @@
         </w:rPr>
       </w:pPr>
       <w:bookmarkStart w:id="25" w:name="_Toc17629417"/>
+      <w:proofErr w:type="spellStart"/>
       <w:r>
         <w:rPr>
           <w:rFonts w:ascii="Times New Roman" w:hAnsi="Times New Roman" w:cs="Times New Roman"/>
@@ -8534,9 +9385,28 @@
           <w:szCs w:val="28"/>
         </w:rPr>
         <w:lastRenderedPageBreak/>
-        <w:t>MySQL WorkBench</w:t>
+        <w:t>MySQL</w:t>
+      </w:r>
+      <w:proofErr w:type="spellEnd"/>
+      <w:r>
+        <w:rPr>
+          <w:rFonts w:ascii="Times New Roman" w:hAnsi="Times New Roman" w:cs="Times New Roman"/>
+          <w:sz w:val="28"/>
+          <w:szCs w:val="28"/>
+        </w:rPr>
+        <w:t xml:space="preserve"> </w:t>
+      </w:r>
+      <w:proofErr w:type="spellStart"/>
+      <w:r>
+        <w:rPr>
+          <w:rFonts w:ascii="Times New Roman" w:hAnsi="Times New Roman" w:cs="Times New Roman"/>
+          <w:sz w:val="28"/>
+          <w:szCs w:val="28"/>
+        </w:rPr>
+        <w:t>WorkBench</w:t>
       </w:r>
       <w:bookmarkEnd w:id="25"/>
+      <w:proofErr w:type="spellEnd"/>
     </w:p>
     <w:p>
       <w:pPr>
@@ -8742,9 +9612,37 @@
           <w:sz w:val="22"/>
           <w:szCs w:val="22"/>
         </w:rPr>
-        <w:t>. Ejemplo de diagrama creado en la aplicación MySQL Workbench</w:t>
+        <w:t xml:space="preserve">. Ejemplo de diagrama creado en la aplicación </w:t>
+      </w:r>
+      <w:proofErr w:type="spellStart"/>
+      <w:r>
+        <w:rPr>
+          <w:rFonts w:ascii="Times New Roman" w:hAnsi="Times New Roman" w:cs="Times New Roman"/>
+          <w:sz w:val="22"/>
+          <w:szCs w:val="22"/>
+        </w:rPr>
+        <w:t>MySQL</w:t>
+      </w:r>
+      <w:proofErr w:type="spellEnd"/>
+      <w:r>
+        <w:rPr>
+          <w:rFonts w:ascii="Times New Roman" w:hAnsi="Times New Roman" w:cs="Times New Roman"/>
+          <w:sz w:val="22"/>
+          <w:szCs w:val="22"/>
+        </w:rPr>
+        <w:t xml:space="preserve"> </w:t>
+      </w:r>
+      <w:proofErr w:type="spellStart"/>
+      <w:r>
+        <w:rPr>
+          <w:rFonts w:ascii="Times New Roman" w:hAnsi="Times New Roman" w:cs="Times New Roman"/>
+          <w:sz w:val="22"/>
+          <w:szCs w:val="22"/>
+        </w:rPr>
+        <w:t>Workbench</w:t>
       </w:r>
       <w:bookmarkEnd w:id="26"/>
+      <w:proofErr w:type="spellEnd"/>
     </w:p>
     <w:p>
       <w:pPr>
@@ -8827,7 +9725,43 @@
           <w:sz w:val="24"/>
           <w:szCs w:val="24"/>
         </w:rPr>
-        <w:t>ultiplataforma muy completo y cómodo, con características como un mini mapa del código, para moverte rápidamente por él, o multi-selección y multi-cursor, entre otras. No es software libre, pero la versión de evaluación es completamente funcional y sin fecha de caducidad.</w:t>
+        <w:t xml:space="preserve">ultiplataforma muy completo y cómodo, con características como un mini mapa del código, para moverte rápidamente por él, o </w:t>
+      </w:r>
+      <w:proofErr w:type="spellStart"/>
+      <w:r>
+        <w:rPr>
+          <w:rFonts w:ascii="Times New Roman" w:hAnsi="Times New Roman" w:cs="Times New Roman"/>
+          <w:sz w:val="24"/>
+          <w:szCs w:val="24"/>
+        </w:rPr>
+        <w:t>multi</w:t>
+      </w:r>
+      <w:proofErr w:type="spellEnd"/>
+      <w:r>
+        <w:rPr>
+          <w:rFonts w:ascii="Times New Roman" w:hAnsi="Times New Roman" w:cs="Times New Roman"/>
+          <w:sz w:val="24"/>
+          <w:szCs w:val="24"/>
+        </w:rPr>
+        <w:t xml:space="preserve">-selección y </w:t>
+      </w:r>
+      <w:proofErr w:type="spellStart"/>
+      <w:r>
+        <w:rPr>
+          <w:rFonts w:ascii="Times New Roman" w:hAnsi="Times New Roman" w:cs="Times New Roman"/>
+          <w:sz w:val="24"/>
+          <w:szCs w:val="24"/>
+        </w:rPr>
+        <w:t>multi</w:t>
+      </w:r>
+      <w:proofErr w:type="spellEnd"/>
+      <w:r>
+        <w:rPr>
+          <w:rFonts w:ascii="Times New Roman" w:hAnsi="Times New Roman" w:cs="Times New Roman"/>
+          <w:sz w:val="24"/>
+          <w:szCs w:val="24"/>
+        </w:rPr>
+        <w:t>-cursor, entre otras. No es software libre, pero la versión de evaluación es completamente funcional y sin fecha de caducidad.</w:t>
       </w:r>
     </w:p>
     <w:p>
@@ -8964,9 +9898,19 @@
           <w:sz w:val="22"/>
           <w:szCs w:val="22"/>
         </w:rPr>
-        <w:t>. Ejemplo de código desarrollado en la aplicación Sublime text</w:t>
+        <w:t xml:space="preserve">. Ejemplo de código desarrollado en la aplicación Sublime </w:t>
+      </w:r>
+      <w:proofErr w:type="spellStart"/>
+      <w:r>
+        <w:rPr>
+          <w:rFonts w:ascii="Times New Roman" w:hAnsi="Times New Roman" w:cs="Times New Roman"/>
+          <w:sz w:val="22"/>
+          <w:szCs w:val="22"/>
+        </w:rPr>
+        <w:t>text</w:t>
       </w:r>
       <w:bookmarkEnd w:id="28"/>
+      <w:proofErr w:type="spellEnd"/>
     </w:p>
     <w:p>
       <w:pPr>
@@ -9214,26 +10158,62 @@
           <w:sz w:val="24"/>
           <w:szCs w:val="24"/>
         </w:rPr>
-        <w:t xml:space="preserve"> web, está claro que nos apoyaremos sobre un framework.</w:t>
-      </w:r>
-    </w:p>
-    <w:p>
-      <w:pPr>
-        <w:spacing w:line="360" w:lineRule="auto"/>
-        <w:jc w:val="both"/>
-        <w:rPr>
-          <w:rFonts w:ascii="Times New Roman" w:hAnsi="Times New Roman" w:cs="Times New Roman"/>
-          <w:sz w:val="24"/>
-          <w:szCs w:val="24"/>
-        </w:rPr>
-      </w:pPr>
-      <w:r>
-        <w:rPr>
-          <w:rFonts w:ascii="Times New Roman" w:hAnsi="Times New Roman" w:cs="Times New Roman"/>
-          <w:sz w:val="24"/>
-          <w:szCs w:val="24"/>
-        </w:rPr>
-        <w:t>Finalmente se elige Yii Framework ya que no es nuevo para mí, pues hemos tenido prácticas con él durante la carrera.</w:t>
+        <w:t xml:space="preserve"> web, está claro que nos apoyaremos sobre un </w:t>
+      </w:r>
+      <w:proofErr w:type="spellStart"/>
+      <w:r>
+        <w:rPr>
+          <w:rFonts w:ascii="Times New Roman" w:hAnsi="Times New Roman" w:cs="Times New Roman"/>
+          <w:sz w:val="24"/>
+          <w:szCs w:val="24"/>
+        </w:rPr>
+        <w:t>framework</w:t>
+      </w:r>
+      <w:proofErr w:type="spellEnd"/>
+      <w:r>
+        <w:rPr>
+          <w:rFonts w:ascii="Times New Roman" w:hAnsi="Times New Roman" w:cs="Times New Roman"/>
+          <w:sz w:val="24"/>
+          <w:szCs w:val="24"/>
+        </w:rPr>
+        <w:t>.</w:t>
+      </w:r>
+    </w:p>
+    <w:p>
+      <w:pPr>
+        <w:spacing w:line="360" w:lineRule="auto"/>
+        <w:jc w:val="both"/>
+        <w:rPr>
+          <w:rFonts w:ascii="Times New Roman" w:hAnsi="Times New Roman" w:cs="Times New Roman"/>
+          <w:sz w:val="24"/>
+          <w:szCs w:val="24"/>
+        </w:rPr>
+      </w:pPr>
+      <w:r>
+        <w:rPr>
+          <w:rFonts w:ascii="Times New Roman" w:hAnsi="Times New Roman" w:cs="Times New Roman"/>
+          <w:sz w:val="24"/>
+          <w:szCs w:val="24"/>
+        </w:rPr>
+        <w:t xml:space="preserve">Finalmente se elige </w:t>
+      </w:r>
+      <w:proofErr w:type="spellStart"/>
+      <w:r>
+        <w:rPr>
+          <w:rFonts w:ascii="Times New Roman" w:hAnsi="Times New Roman" w:cs="Times New Roman"/>
+          <w:sz w:val="24"/>
+          <w:szCs w:val="24"/>
+        </w:rPr>
+        <w:t>Yii</w:t>
+      </w:r>
+      <w:proofErr w:type="spellEnd"/>
+      <w:r>
+        <w:rPr>
+          <w:rFonts w:ascii="Times New Roman" w:hAnsi="Times New Roman" w:cs="Times New Roman"/>
+          <w:sz w:val="24"/>
+          <w:szCs w:val="24"/>
+        </w:rPr>
+        <w:t xml:space="preserve"> Framework ya que no es nuevo para mí, pues hemos tenido prácticas con él durante la carrera.</w:t>
       </w:r>
     </w:p>
     <w:p>
@@ -9308,7 +10288,25 @@
           <w:sz w:val="24"/>
           <w:szCs w:val="24"/>
         </w:rPr>
-        <w:t>Gestor de Bases de datos, MySQL.</w:t>
+        <w:t xml:space="preserve">Gestor de Bases de datos, </w:t>
+      </w:r>
+      <w:proofErr w:type="spellStart"/>
+      <w:r>
+        <w:rPr>
+          <w:rFonts w:ascii="Times New Roman" w:hAnsi="Times New Roman" w:cs="Times New Roman"/>
+          <w:sz w:val="24"/>
+          <w:szCs w:val="24"/>
+        </w:rPr>
+        <w:t>MySQL</w:t>
+      </w:r>
+      <w:proofErr w:type="spellEnd"/>
+      <w:r>
+        <w:rPr>
+          <w:rFonts w:ascii="Times New Roman" w:hAnsi="Times New Roman" w:cs="Times New Roman"/>
+          <w:sz w:val="24"/>
+          <w:szCs w:val="24"/>
+        </w:rPr>
+        <w:t>.</w:t>
       </w:r>
     </w:p>
     <w:p>
@@ -9332,26 +10330,72 @@
           <w:sz w:val="24"/>
           <w:szCs w:val="24"/>
         </w:rPr>
-        <w:t>Motor PHP, ya que vamos a usar framework Yii, necesitamos que nuestro software de apoyo sea capaz de interpretar PHP</w:t>
-      </w:r>
-    </w:p>
-    <w:p>
-      <w:pPr>
-        <w:spacing w:line="360" w:lineRule="auto"/>
-        <w:jc w:val="both"/>
-        <w:rPr>
-          <w:rFonts w:ascii="Times New Roman" w:hAnsi="Times New Roman" w:cs="Times New Roman"/>
-          <w:sz w:val="24"/>
-          <w:szCs w:val="24"/>
-        </w:rPr>
-      </w:pPr>
-      <w:r>
-        <w:rPr>
-          <w:rFonts w:ascii="Times New Roman" w:hAnsi="Times New Roman" w:cs="Times New Roman"/>
-          <w:sz w:val="24"/>
-          <w:szCs w:val="24"/>
-        </w:rPr>
-        <w:t>Yii Framework se basa en el patrón de diseño MVC, el cual creo que es el idóneo para una aplicación web que tendrá una parte publica, ya que separar la interfaz de la funcionalidad nos permite hacer actualizaciones en el diseño de manera sencilla.</w:t>
+        <w:t xml:space="preserve">Motor PHP, ya que vamos a usar </w:t>
+      </w:r>
+      <w:proofErr w:type="spellStart"/>
+      <w:r>
+        <w:rPr>
+          <w:rFonts w:ascii="Times New Roman" w:hAnsi="Times New Roman" w:cs="Times New Roman"/>
+          <w:sz w:val="24"/>
+          <w:szCs w:val="24"/>
+        </w:rPr>
+        <w:t>framework</w:t>
+      </w:r>
+      <w:proofErr w:type="spellEnd"/>
+      <w:r>
+        <w:rPr>
+          <w:rFonts w:ascii="Times New Roman" w:hAnsi="Times New Roman" w:cs="Times New Roman"/>
+          <w:sz w:val="24"/>
+          <w:szCs w:val="24"/>
+        </w:rPr>
+        <w:t xml:space="preserve"> </w:t>
+      </w:r>
+      <w:proofErr w:type="spellStart"/>
+      <w:r>
+        <w:rPr>
+          <w:rFonts w:ascii="Times New Roman" w:hAnsi="Times New Roman" w:cs="Times New Roman"/>
+          <w:sz w:val="24"/>
+          <w:szCs w:val="24"/>
+        </w:rPr>
+        <w:t>Yii</w:t>
+      </w:r>
+      <w:proofErr w:type="spellEnd"/>
+      <w:r>
+        <w:rPr>
+          <w:rFonts w:ascii="Times New Roman" w:hAnsi="Times New Roman" w:cs="Times New Roman"/>
+          <w:sz w:val="24"/>
+          <w:szCs w:val="24"/>
+        </w:rPr>
+        <w:t>, necesitamos que nuestro software de apoyo sea capaz de interpretar PHP</w:t>
+      </w:r>
+    </w:p>
+    <w:p>
+      <w:pPr>
+        <w:spacing w:line="360" w:lineRule="auto"/>
+        <w:jc w:val="both"/>
+        <w:rPr>
+          <w:rFonts w:ascii="Times New Roman" w:hAnsi="Times New Roman" w:cs="Times New Roman"/>
+          <w:sz w:val="24"/>
+          <w:szCs w:val="24"/>
+        </w:rPr>
+      </w:pPr>
+      <w:proofErr w:type="spellStart"/>
+      <w:r>
+        <w:rPr>
+          <w:rFonts w:ascii="Times New Roman" w:hAnsi="Times New Roman" w:cs="Times New Roman"/>
+          <w:sz w:val="24"/>
+          <w:szCs w:val="24"/>
+        </w:rPr>
+        <w:t>Yii</w:t>
+      </w:r>
+      <w:proofErr w:type="spellEnd"/>
+      <w:r>
+        <w:rPr>
+          <w:rFonts w:ascii="Times New Roman" w:hAnsi="Times New Roman" w:cs="Times New Roman"/>
+          <w:sz w:val="24"/>
+          <w:szCs w:val="24"/>
+        </w:rPr>
+        <w:t xml:space="preserve"> Framework se basa en el patrón de diseño MVC, el cual creo que es el idóneo para una aplicación web que tendrá una parte publica, ya que separar la interfaz de la funcionalidad nos permite hacer actualizaciones en el diseño de manera sencilla.</w:t>
       </w:r>
     </w:p>
     <w:p>
@@ -9686,13 +10730,23 @@
         </w:rPr>
         <w:t xml:space="preserve"> </w:t>
       </w:r>
-      <w:r>
-        <w:rPr>
-          <w:rFonts w:ascii="Times New Roman" w:hAnsi="Times New Roman" w:cs="Times New Roman"/>
-          <w:sz w:val="24"/>
-          <w:szCs w:val="24"/>
-        </w:rPr>
-        <w:t>Yii Framework ofrece un sistema RBAC, que debemos configurar convenientemente.</w:t>
+      <w:proofErr w:type="spellStart"/>
+      <w:r>
+        <w:rPr>
+          <w:rFonts w:ascii="Times New Roman" w:hAnsi="Times New Roman" w:cs="Times New Roman"/>
+          <w:sz w:val="24"/>
+          <w:szCs w:val="24"/>
+        </w:rPr>
+        <w:t>Yii</w:t>
+      </w:r>
+      <w:proofErr w:type="spellEnd"/>
+      <w:r>
+        <w:rPr>
+          <w:rFonts w:ascii="Times New Roman" w:hAnsi="Times New Roman" w:cs="Times New Roman"/>
+          <w:sz w:val="24"/>
+          <w:szCs w:val="24"/>
+        </w:rPr>
+        <w:t xml:space="preserve"> Framework ofrece un sistema RBAC, que debemos configurar convenientemente.</w:t>
       </w:r>
       <w:r>
         <w:rPr>
@@ -9768,7 +10822,25 @@
           <w:sz w:val="24"/>
           <w:szCs w:val="24"/>
         </w:rPr>
-        <w:t xml:space="preserve"> en el registro del usuario, el email que se introduce tenga que ser verificado de alguna forma. Una vez más, Yii Framework nos brinda un componente que, configurado de forma corr</w:t>
+        <w:t xml:space="preserve"> en el registro del usuario, el email que se introduce tenga que ser verificado de alguna forma. Una vez más, </w:t>
+      </w:r>
+      <w:proofErr w:type="spellStart"/>
+      <w:r>
+        <w:rPr>
+          <w:rFonts w:ascii="Times New Roman" w:hAnsi="Times New Roman" w:cs="Times New Roman"/>
+          <w:sz w:val="24"/>
+          <w:szCs w:val="24"/>
+        </w:rPr>
+        <w:t>Yii</w:t>
+      </w:r>
+      <w:proofErr w:type="spellEnd"/>
+      <w:r>
+        <w:rPr>
+          <w:rFonts w:ascii="Times New Roman" w:hAnsi="Times New Roman" w:cs="Times New Roman"/>
+          <w:sz w:val="24"/>
+          <w:szCs w:val="24"/>
+        </w:rPr>
+        <w:t xml:space="preserve"> Framework nos brinda un componente que, configurado de forma corr</w:t>
       </w:r>
       <w:r>
         <w:rPr>
@@ -9813,6 +10885,7 @@
         </w:rPr>
         <w:t xml:space="preserve">El usuario se registra en la aplicación web rellenando un formulario con sus datos. Estos datos incluyen campos que no cambiarán, como el id, el </w:t>
       </w:r>
+      <w:proofErr w:type="spellStart"/>
       <w:r>
         <w:rPr>
           <w:rFonts w:ascii="Times New Roman" w:hAnsi="Times New Roman" w:cs="Times New Roman"/>
@@ -9827,7 +10900,16 @@
           <w:sz w:val="24"/>
           <w:szCs w:val="24"/>
         </w:rPr>
-        <w:t>ick o la fecha de registro.</w:t>
+        <w:t>ick</w:t>
+      </w:r>
+      <w:proofErr w:type="spellEnd"/>
+      <w:r>
+        <w:rPr>
+          <w:rFonts w:ascii="Times New Roman" w:hAnsi="Times New Roman" w:cs="Times New Roman"/>
+          <w:sz w:val="24"/>
+          <w:szCs w:val="24"/>
+        </w:rPr>
+        <w:t xml:space="preserve"> o la fecha de registro.</w:t>
       </w:r>
       <w:r>
         <w:rPr>
@@ -9946,7 +11028,25 @@
           <w:sz w:val="24"/>
           <w:szCs w:val="24"/>
         </w:rPr>
-        <w:t xml:space="preserve"> las etiquetas html que den formato al texto del artículo que escriba el usuario de la aplicación web, pero, el usuario no tiene </w:t>
+        <w:t xml:space="preserve"> las etiquetas </w:t>
+      </w:r>
+      <w:proofErr w:type="spellStart"/>
+      <w:r>
+        <w:rPr>
+          <w:rFonts w:ascii="Times New Roman" w:hAnsi="Times New Roman" w:cs="Times New Roman"/>
+          <w:sz w:val="24"/>
+          <w:szCs w:val="24"/>
+        </w:rPr>
+        <w:t>html</w:t>
+      </w:r>
+      <w:proofErr w:type="spellEnd"/>
+      <w:r>
+        <w:rPr>
+          <w:rFonts w:ascii="Times New Roman" w:hAnsi="Times New Roman" w:cs="Times New Roman"/>
+          <w:sz w:val="24"/>
+          <w:szCs w:val="24"/>
+        </w:rPr>
+        <w:t xml:space="preserve"> que den formato al texto del artículo que escriba el usuario de la aplicación web, pero, el usuario no tiene </w:t>
       </w:r>
       <w:r>
         <w:rPr>
@@ -9962,7 +11062,25 @@
           <w:sz w:val="24"/>
           <w:szCs w:val="24"/>
         </w:rPr>
-        <w:t xml:space="preserve"> conocer el lenguaje HTML, por ello, se piensa en incluir un módulo para Yii que nos permite incrustar un editor de textos con formato en un formulario. Este módulo se llama “yii2-redactor”, y se puede encontrar en </w:t>
+        <w:t xml:space="preserve"> conocer el lenguaje HTML, por ello, se piensa en incluir un módulo para </w:t>
+      </w:r>
+      <w:proofErr w:type="spellStart"/>
+      <w:r>
+        <w:rPr>
+          <w:rFonts w:ascii="Times New Roman" w:hAnsi="Times New Roman" w:cs="Times New Roman"/>
+          <w:sz w:val="24"/>
+          <w:szCs w:val="24"/>
+        </w:rPr>
+        <w:t>Yii</w:t>
+      </w:r>
+      <w:proofErr w:type="spellEnd"/>
+      <w:r>
+        <w:rPr>
+          <w:rFonts w:ascii="Times New Roman" w:hAnsi="Times New Roman" w:cs="Times New Roman"/>
+          <w:sz w:val="24"/>
+          <w:szCs w:val="24"/>
+        </w:rPr>
+        <w:t xml:space="preserve"> que nos permite incrustar un editor de textos con formato en un formulario. Este módulo se llama “yii2-redactor”, y se puede encontrar en </w:t>
       </w:r>
       <w:hyperlink r:id="rId15" w:history="1">
         <w:r>
@@ -10052,15 +11170,28 @@
           <w:szCs w:val="22"/>
         </w:rPr>
       </w:pPr>
-      <w:fldSimple w:instr=" SEQ Ilustración \* ARABIC ">
-        <w:bookmarkStart w:id="33" w:name="_Toc17629337"/>
-        <w:r>
-          <w:rPr>
-            <w:noProof/>
-          </w:rPr>
-          <w:t>6</w:t>
-        </w:r>
-      </w:fldSimple>
+      <w:r>
+        <w:fldChar w:fldCharType="begin"/>
+      </w:r>
+      <w:r>
+        <w:instrText xml:space="preserve"> SEQ Ilustración \* ARABIC </w:instrText>
+      </w:r>
+      <w:r>
+        <w:fldChar w:fldCharType="separate"/>
+      </w:r>
+      <w:bookmarkStart w:id="33" w:name="_Toc17629337"/>
+      <w:r>
+        <w:rPr>
+          <w:noProof/>
+        </w:rPr>
+        <w:t>6</w:t>
+      </w:r>
+      <w:r>
+        <w:rPr>
+          <w:noProof/>
+        </w:rPr>
+        <w:fldChar w:fldCharType="end"/>
+      </w:r>
       <w:r>
         <w:t xml:space="preserve">. </w:t>
       </w:r>
@@ -10070,9 +11201,19 @@
           <w:sz w:val="22"/>
           <w:szCs w:val="22"/>
         </w:rPr>
-        <w:t>Formulario de creación de artículos en Yii</w:t>
+        <w:t xml:space="preserve">Formulario de creación de artículos en </w:t>
+      </w:r>
+      <w:proofErr w:type="spellStart"/>
+      <w:r>
+        <w:rPr>
+          <w:rFonts w:ascii="Times New Roman" w:hAnsi="Times New Roman" w:cs="Times New Roman"/>
+          <w:sz w:val="22"/>
+          <w:szCs w:val="22"/>
+        </w:rPr>
+        <w:t>Yii</w:t>
       </w:r>
       <w:bookmarkEnd w:id="33"/>
+      <w:proofErr w:type="spellEnd"/>
     </w:p>
     <w:p/>
     <w:p>
@@ -10243,9 +11384,19 @@
           <w:sz w:val="22"/>
           <w:szCs w:val="22"/>
         </w:rPr>
-        <w:t>. Copias de seguridad creadas con el framework</w:t>
+        <w:t xml:space="preserve">. Copias de seguridad creadas con el </w:t>
+      </w:r>
+      <w:proofErr w:type="spellStart"/>
+      <w:r>
+        <w:rPr>
+          <w:rFonts w:ascii="Times New Roman" w:hAnsi="Times New Roman" w:cs="Times New Roman"/>
+          <w:sz w:val="22"/>
+          <w:szCs w:val="22"/>
+        </w:rPr>
+        <w:t>framework</w:t>
       </w:r>
       <w:bookmarkEnd w:id="34"/>
+      <w:proofErr w:type="spellEnd"/>
     </w:p>
     <w:p/>
     <w:p>
@@ -10708,7 +11859,27 @@
           <w:sz w:val="24"/>
           <w:szCs w:val="24"/>
         </w:rPr>
-        <w:t>Crear una plantilla personalizada para el envio de emails, con el logotipo corporativo, por ejemplo.</w:t>
+        <w:t xml:space="preserve">Crear una plantilla personalizada para el </w:t>
+      </w:r>
+      <w:proofErr w:type="spellStart"/>
+      <w:r>
+        <w:rPr>
+          <w:rFonts w:ascii="Times New Roman" w:hAnsi="Times New Roman" w:cs="Times New Roman"/>
+          <w:bCs/>
+          <w:sz w:val="24"/>
+          <w:szCs w:val="24"/>
+        </w:rPr>
+        <w:t>envio</w:t>
+      </w:r>
+      <w:proofErr w:type="spellEnd"/>
+      <w:r>
+        <w:rPr>
+          <w:rFonts w:ascii="Times New Roman" w:hAnsi="Times New Roman" w:cs="Times New Roman"/>
+          <w:bCs/>
+          <w:sz w:val="24"/>
+          <w:szCs w:val="24"/>
+        </w:rPr>
+        <w:t xml:space="preserve"> de emails, con el logotipo corporativo, por ejemplo.</w:t>
       </w:r>
     </w:p>
     <w:p>
@@ -10750,7 +11921,51 @@
           <w:sz w:val="24"/>
           <w:szCs w:val="24"/>
         </w:rPr>
-        <w:t>Separación entre front-end y back-end:</w:t>
+        <w:t xml:space="preserve">Separación entre </w:t>
+      </w:r>
+      <w:proofErr w:type="spellStart"/>
+      <w:r>
+        <w:rPr>
+          <w:rFonts w:ascii="Times New Roman" w:hAnsi="Times New Roman" w:cs="Times New Roman"/>
+          <w:b/>
+          <w:bCs/>
+          <w:sz w:val="24"/>
+          <w:szCs w:val="24"/>
+        </w:rPr>
+        <w:t>front-end</w:t>
+      </w:r>
+      <w:proofErr w:type="spellEnd"/>
+      <w:r>
+        <w:rPr>
+          <w:rFonts w:ascii="Times New Roman" w:hAnsi="Times New Roman" w:cs="Times New Roman"/>
+          <w:b/>
+          <w:bCs/>
+          <w:sz w:val="24"/>
+          <w:szCs w:val="24"/>
+        </w:rPr>
+        <w:t xml:space="preserve"> y back-</w:t>
+      </w:r>
+      <w:proofErr w:type="spellStart"/>
+      <w:r>
+        <w:rPr>
+          <w:rFonts w:ascii="Times New Roman" w:hAnsi="Times New Roman" w:cs="Times New Roman"/>
+          <w:b/>
+          <w:bCs/>
+          <w:sz w:val="24"/>
+          <w:szCs w:val="24"/>
+        </w:rPr>
+        <w:t>end</w:t>
+      </w:r>
+      <w:proofErr w:type="spellEnd"/>
+      <w:r>
+        <w:rPr>
+          <w:rFonts w:ascii="Times New Roman" w:hAnsi="Times New Roman" w:cs="Times New Roman"/>
+          <w:b/>
+          <w:bCs/>
+          <w:sz w:val="24"/>
+          <w:szCs w:val="24"/>
+        </w:rPr>
+        <w:t>:</w:t>
       </w:r>
       <w:r>
         <w:rPr>
@@ -10760,13 +11975,77 @@
         </w:rPr>
         <w:t xml:space="preserve"> </w:t>
       </w:r>
-      <w:r>
-        <w:rPr>
-          <w:rFonts w:ascii="Times New Roman" w:hAnsi="Times New Roman" w:cs="Times New Roman"/>
-          <w:sz w:val="24"/>
-          <w:szCs w:val="24"/>
-        </w:rPr>
-        <w:t>Yii ofrece la posibilidad de separar front-end y back-end. Sería interesante ampliar la parte de administración del sistema y separarla del front-end.</w:t>
+      <w:proofErr w:type="spellStart"/>
+      <w:r>
+        <w:rPr>
+          <w:rFonts w:ascii="Times New Roman" w:hAnsi="Times New Roman" w:cs="Times New Roman"/>
+          <w:sz w:val="24"/>
+          <w:szCs w:val="24"/>
+        </w:rPr>
+        <w:t>Yii</w:t>
+      </w:r>
+      <w:proofErr w:type="spellEnd"/>
+      <w:r>
+        <w:rPr>
+          <w:rFonts w:ascii="Times New Roman" w:hAnsi="Times New Roman" w:cs="Times New Roman"/>
+          <w:sz w:val="24"/>
+          <w:szCs w:val="24"/>
+        </w:rPr>
+        <w:t xml:space="preserve"> ofrece la posibilidad de separar </w:t>
+      </w:r>
+      <w:proofErr w:type="spellStart"/>
+      <w:r>
+        <w:rPr>
+          <w:rFonts w:ascii="Times New Roman" w:hAnsi="Times New Roman" w:cs="Times New Roman"/>
+          <w:sz w:val="24"/>
+          <w:szCs w:val="24"/>
+        </w:rPr>
+        <w:t>front-end</w:t>
+      </w:r>
+      <w:proofErr w:type="spellEnd"/>
+      <w:r>
+        <w:rPr>
+          <w:rFonts w:ascii="Times New Roman" w:hAnsi="Times New Roman" w:cs="Times New Roman"/>
+          <w:sz w:val="24"/>
+          <w:szCs w:val="24"/>
+        </w:rPr>
+        <w:t xml:space="preserve"> y back-</w:t>
+      </w:r>
+      <w:proofErr w:type="spellStart"/>
+      <w:r>
+        <w:rPr>
+          <w:rFonts w:ascii="Times New Roman" w:hAnsi="Times New Roman" w:cs="Times New Roman"/>
+          <w:sz w:val="24"/>
+          <w:szCs w:val="24"/>
+        </w:rPr>
+        <w:t>end</w:t>
+      </w:r>
+      <w:proofErr w:type="spellEnd"/>
+      <w:r>
+        <w:rPr>
+          <w:rFonts w:ascii="Times New Roman" w:hAnsi="Times New Roman" w:cs="Times New Roman"/>
+          <w:sz w:val="24"/>
+          <w:szCs w:val="24"/>
+        </w:rPr>
+        <w:t xml:space="preserve">. Sería interesante ampliar la parte de administración del sistema y separarla del </w:t>
+      </w:r>
+      <w:proofErr w:type="spellStart"/>
+      <w:r>
+        <w:rPr>
+          <w:rFonts w:ascii="Times New Roman" w:hAnsi="Times New Roman" w:cs="Times New Roman"/>
+          <w:sz w:val="24"/>
+          <w:szCs w:val="24"/>
+        </w:rPr>
+        <w:t>front-end</w:t>
+      </w:r>
+      <w:proofErr w:type="spellEnd"/>
+      <w:r>
+        <w:rPr>
+          <w:rFonts w:ascii="Times New Roman" w:hAnsi="Times New Roman" w:cs="Times New Roman"/>
+          <w:sz w:val="24"/>
+          <w:szCs w:val="24"/>
+        </w:rPr>
+        <w:t>.</w:t>
       </w:r>
     </w:p>
     <w:p>
@@ -11543,7 +12822,25 @@
           <w:sz w:val="24"/>
           <w:szCs w:val="24"/>
         </w:rPr>
-        <w:t xml:space="preserve">Página web de Yii Framework </w:t>
+        <w:t xml:space="preserve">Página web de </w:t>
+      </w:r>
+      <w:proofErr w:type="spellStart"/>
+      <w:r>
+        <w:rPr>
+          <w:rFonts w:ascii="Times New Roman" w:hAnsi="Times New Roman" w:cs="Times New Roman"/>
+          <w:sz w:val="24"/>
+          <w:szCs w:val="24"/>
+        </w:rPr>
+        <w:t>Yii</w:t>
+      </w:r>
+      <w:proofErr w:type="spellEnd"/>
+      <w:r>
+        <w:rPr>
+          <w:rFonts w:ascii="Times New Roman" w:hAnsi="Times New Roman" w:cs="Times New Roman"/>
+          <w:sz w:val="24"/>
+          <w:szCs w:val="24"/>
+        </w:rPr>
+        <w:t xml:space="preserve"> Framework </w:t>
       </w:r>
       <w:hyperlink r:id="rId19" w:history="1">
         <w:r>
@@ -11633,7 +12930,43 @@
           <w:sz w:val="24"/>
           <w:szCs w:val="24"/>
         </w:rPr>
-        <w:t xml:space="preserve">Página web de MySQL WorkBench  </w:t>
+        <w:t xml:space="preserve">Página web de </w:t>
+      </w:r>
+      <w:proofErr w:type="spellStart"/>
+      <w:r>
+        <w:rPr>
+          <w:rFonts w:ascii="Times New Roman" w:hAnsi="Times New Roman" w:cs="Times New Roman"/>
+          <w:sz w:val="24"/>
+          <w:szCs w:val="24"/>
+        </w:rPr>
+        <w:t>MySQL</w:t>
+      </w:r>
+      <w:proofErr w:type="spellEnd"/>
+      <w:r>
+        <w:rPr>
+          <w:rFonts w:ascii="Times New Roman" w:hAnsi="Times New Roman" w:cs="Times New Roman"/>
+          <w:sz w:val="24"/>
+          <w:szCs w:val="24"/>
+        </w:rPr>
+        <w:t xml:space="preserve"> </w:t>
+      </w:r>
+      <w:proofErr w:type="spellStart"/>
+      <w:r>
+        <w:rPr>
+          <w:rFonts w:ascii="Times New Roman" w:hAnsi="Times New Roman" w:cs="Times New Roman"/>
+          <w:sz w:val="24"/>
+          <w:szCs w:val="24"/>
+        </w:rPr>
+        <w:t>WorkBench</w:t>
+      </w:r>
+      <w:proofErr w:type="spellEnd"/>
+      <w:r>
+        <w:rPr>
+          <w:rFonts w:ascii="Times New Roman" w:hAnsi="Times New Roman" w:cs="Times New Roman"/>
+          <w:sz w:val="24"/>
+          <w:szCs w:val="24"/>
+        </w:rPr>
+        <w:t xml:space="preserve">  </w:t>
       </w:r>
       <w:hyperlink r:id="rId22" w:history="1">
         <w:r>
@@ -11857,7 +13190,7 @@
             <w:sz w:val="24"/>
             <w:szCs w:val="28"/>
           </w:rPr>
-          <w:t>26</w:t>
+          <w:t>7</w:t>
         </w:r>
         <w:r>
           <w:rPr>
@@ -17263,7 +18596,7 @@
 </file>
 
 <file path=customXml/itemProps1.xml><?xml version="1.0" encoding="utf-8"?>
-<ds:datastoreItem xmlns:ds="http://schemas.openxmlformats.org/officeDocument/2006/customXml" ds:itemID="{E7AD98C5-8199-4F42-B3A9-94D2AC65C441}">
+<ds:datastoreItem xmlns:ds="http://schemas.openxmlformats.org/officeDocument/2006/customXml" ds:itemID="{940FB1D0-C3A8-465B-8E03-9A8C0E543695}">
   <ds:schemaRefs>
     <ds:schemaRef ds:uri="http://schemas.openxmlformats.org/officeDocument/2006/bibliography"/>
   </ds:schemaRefs>

</xml_diff>